<commit_message>
Setup structure for design rationale
</commit_message>
<xml_diff>
--- a/design-docs/Saauren - Design Rationale.docx
+++ b/design-docs/Saauren - Design Rationale.docx
@@ -3,9 +3,199 @@
 <w:document xmlns:wpc="http://schemas.microsoft.com/office/word/2010/wordprocessingCanvas" xmlns:cx="http://schemas.microsoft.com/office/drawing/2014/chartex" xmlns:cx1="http://schemas.microsoft.com/office/drawing/2015/9/8/chartex" xmlns:cx2="http://schemas.microsoft.com/office/drawing/2015/10/21/chartex" xmlns:cx3="http://schemas.microsoft.com/office/drawing/2016/5/9/chartex" xmlns:cx4="http://schemas.microsoft.com/office/drawing/2016/5/10/chartex" xmlns:cx5="http://schemas.microsoft.com/office/drawing/2016/5/11/chartex" xmlns:cx6="http://schemas.microsoft.com/office/drawing/2016/5/12/chartex" xmlns:cx7="http://schemas.microsoft.com/office/drawing/2016/5/13/chartex" xmlns:cx8="http://schemas.microsoft.com/office/drawing/2016/5/14/chartex" xmlns:mc="http://schemas.openxmlformats.org/markup-compatibility/2006" xmlns:aink="http://schemas.microsoft.com/office/drawing/2016/ink" xmlns:am3d="http://schemas.microsoft.com/office/drawing/2017/model3d" xmlns:o="urn:schemas-microsoft-com:office:office" xmlns:r="http://schemas.openxmlformats.org/officeDocument/2006/relationships" xmlns:m="http://schemas.openxmlformats.org/officeDocument/2006/math" xmlns:v="urn:schemas-microsoft-com:vml" xmlns:wp14="http://schemas.microsoft.com/office/word/2010/wordprocessingDrawing" xmlns:wp="http://schemas.openxmlformats.org/drawingml/2006/wordprocessingDrawing" xmlns:w10="urn:schemas-microsoft-com:office:word" xmlns:w="http://schemas.openxmlformats.org/wordprocessingml/2006/main" xmlns:w14="http://schemas.microsoft.com/office/word/2010/wordml" xmlns:w15="http://schemas.microsoft.com/office/word/2012/wordml" xmlns:w16cid="http://schemas.microsoft.com/office/word/2016/wordml/cid" xmlns:w16se="http://schemas.microsoft.com/office/word/2015/wordml/symex" xmlns:wpg="http://schemas.microsoft.com/office/word/2010/wordprocessingGroup" xmlns:wpi="http://schemas.microsoft.com/office/word/2010/wordprocessingInk" xmlns:wne="http://schemas.microsoft.com/office/word/2006/wordml" xmlns:wps="http://schemas.microsoft.com/office/word/2010/wordprocessingShape" mc:Ignorable="w14 w15 w16se w16cid wp14">
   <w:body>
     <w:p>
+      <w:pPr>
+        <w:jc w:val="center"/>
+        <w:rPr>
+          <w:b/>
+          <w:bCs/>
+          <w:lang w:val="en-US"/>
+        </w:rPr>
+      </w:pPr>
+      <w:r>
+        <w:rPr>
+          <w:b/>
+          <w:bCs/>
+          <w:lang w:val="en-US"/>
+        </w:rPr>
+        <w:t>DESIGN RATIONALE</w:t>
+      </w:r>
+    </w:p>
+    <w:p>
+      <w:pPr>
+        <w:jc w:val="center"/>
+        <w:rPr>
+          <w:lang w:val="en-US"/>
+        </w:rPr>
+      </w:pPr>
+      <w:r>
+        <w:rPr>
+          <w:lang w:val="en-US"/>
+        </w:rPr>
+        <w:t>Implementing Crafting weapons</w:t>
+      </w:r>
+    </w:p>
+    <w:p>
+      <w:pPr>
+        <w:pStyle w:val="ListParagraph"/>
+        <w:numPr>
+          <w:ilvl w:val="0"/>
+          <w:numId w:val="1"/>
+        </w:numPr>
+        <w:rPr>
+          <w:lang w:val="en-US"/>
+        </w:rPr>
+      </w:pPr>
+      <w:r>
+        <w:rPr>
+          <w:lang w:val="en-US"/>
+        </w:rPr>
+        <w:t>.</w:t>
+      </w:r>
+    </w:p>
+    <w:p>
+      <w:pPr>
+        <w:pStyle w:val="ListParagraph"/>
+        <w:numPr>
+          <w:ilvl w:val="0"/>
+          <w:numId w:val="1"/>
+        </w:numPr>
+        <w:rPr>
+          <w:lang w:val="en-US"/>
+        </w:rPr>
+      </w:pPr>
+      <w:r>
+        <w:rPr>
+          <w:lang w:val="en-US"/>
+        </w:rPr>
+        <w:t>.</w:t>
+      </w:r>
+    </w:p>
+    <w:p>
+      <w:pPr>
+        <w:jc w:val="center"/>
+      </w:pPr>
+      <w:r>
+        <w:rPr>
+          <w:lang w:val="en-US"/>
+        </w:rPr>
+        <w:t xml:space="preserve">Implementing </w:t>
+      </w:r>
+      <w:r>
+        <w:t>Rising from the dead</w:t>
+      </w:r>
+    </w:p>
+    <w:p>
+      <w:pPr>
+        <w:jc w:val="center"/>
+      </w:pPr>
       <w:bookmarkStart w:id="0" w:name="_GoBack"/>
       <w:bookmarkEnd w:id="0"/>
     </w:p>
+    <w:p>
+      <w:pPr>
+        <w:jc w:val="center"/>
+        <w:rPr>
+          <w:lang w:val="en-US"/>
+        </w:rPr>
+      </w:pPr>
+      <w:r>
+        <w:t xml:space="preserve">Implementing </w:t>
+      </w:r>
+      <w:r>
+        <w:t>Farmers and food</w:t>
+      </w:r>
+    </w:p>
+    <w:p>
+      <w:pPr>
+        <w:pStyle w:val="ListParagraph"/>
+        <w:numPr>
+          <w:ilvl w:val="0"/>
+          <w:numId w:val="3"/>
+        </w:numPr>
+        <w:rPr>
+          <w:lang w:val="en-US"/>
+        </w:rPr>
+      </w:pPr>
+      <w:r>
+        <w:rPr>
+          <w:lang w:val="en-US"/>
+        </w:rPr>
+        <w:t>1</w:t>
+      </w:r>
+    </w:p>
+    <w:p>
+      <w:pPr>
+        <w:pStyle w:val="ListParagraph"/>
+        <w:numPr>
+          <w:ilvl w:val="0"/>
+          <w:numId w:val="3"/>
+        </w:numPr>
+        <w:rPr>
+          <w:lang w:val="en-US"/>
+        </w:rPr>
+      </w:pPr>
+      <w:r>
+        <w:rPr>
+          <w:lang w:val="en-US"/>
+        </w:rPr>
+        <w:t>2</w:t>
+      </w:r>
+    </w:p>
+    <w:p>
+      <w:pPr>
+        <w:pStyle w:val="ListParagraph"/>
+        <w:numPr>
+          <w:ilvl w:val="0"/>
+          <w:numId w:val="3"/>
+        </w:numPr>
+        <w:rPr>
+          <w:lang w:val="en-US"/>
+        </w:rPr>
+      </w:pPr>
+      <w:r>
+        <w:rPr>
+          <w:lang w:val="en-US"/>
+        </w:rPr>
+        <w:t>3</w:t>
+      </w:r>
+    </w:p>
+    <w:p>
+      <w:pPr>
+        <w:pStyle w:val="ListParagraph"/>
+        <w:numPr>
+          <w:ilvl w:val="0"/>
+          <w:numId w:val="3"/>
+        </w:numPr>
+        <w:rPr>
+          <w:lang w:val="en-US"/>
+        </w:rPr>
+      </w:pPr>
+      <w:r>
+        <w:rPr>
+          <w:lang w:val="en-US"/>
+        </w:rPr>
+        <w:t>4</w:t>
+      </w:r>
+    </w:p>
+    <w:p>
+      <w:pPr>
+        <w:pStyle w:val="ListParagraph"/>
+        <w:numPr>
+          <w:ilvl w:val="0"/>
+          <w:numId w:val="3"/>
+        </w:numPr>
+        <w:rPr>
+          <w:lang w:val="en-US"/>
+        </w:rPr>
+      </w:pPr>
+      <w:r>
+        <w:rPr>
+          <w:lang w:val="en-US"/>
+        </w:rPr>
+        <w:t>5</w:t>
+      </w:r>
+    </w:p>
+    <w:p/>
     <w:sectPr>
       <w:pgSz w:w="11906" w:h="16838"/>
       <w:pgMar w:top="1440" w:right="1440" w:bottom="1440" w:left="1440" w:header="708" w:footer="708" w:gutter="0"/>
@@ -14,6 +204,359 @@
     </w:sectPr>
   </w:body>
 </w:document>
+</file>
+
+<file path=word/numbering.xml><?xml version="1.0" encoding="utf-8"?>
+<w:numbering xmlns:wpc="http://schemas.microsoft.com/office/word/2010/wordprocessingCanvas" xmlns:cx="http://schemas.microsoft.com/office/drawing/2014/chartex" xmlns:cx1="http://schemas.microsoft.com/office/drawing/2015/9/8/chartex" xmlns:cx2="http://schemas.microsoft.com/office/drawing/2015/10/21/chartex" xmlns:cx3="http://schemas.microsoft.com/office/drawing/2016/5/9/chartex" xmlns:cx4="http://schemas.microsoft.com/office/drawing/2016/5/10/chartex" xmlns:cx5="http://schemas.microsoft.com/office/drawing/2016/5/11/chartex" xmlns:cx6="http://schemas.microsoft.com/office/drawing/2016/5/12/chartex" xmlns:cx7="http://schemas.microsoft.com/office/drawing/2016/5/13/chartex" xmlns:cx8="http://schemas.microsoft.com/office/drawing/2016/5/14/chartex" xmlns:mc="http://schemas.openxmlformats.org/markup-compatibility/2006" xmlns:aink="http://schemas.microsoft.com/office/drawing/2016/ink" xmlns:am3d="http://schemas.microsoft.com/office/drawing/2017/model3d" xmlns:o="urn:schemas-microsoft-com:office:office" xmlns:r="http://schemas.openxmlformats.org/officeDocument/2006/relationships" xmlns:m="http://schemas.openxmlformats.org/officeDocument/2006/math" xmlns:v="urn:schemas-microsoft-com:vml" xmlns:wp14="http://schemas.microsoft.com/office/word/2010/wordprocessingDrawing" xmlns:wp="http://schemas.openxmlformats.org/drawingml/2006/wordprocessingDrawing" xmlns:w10="urn:schemas-microsoft-com:office:word" xmlns:w="http://schemas.openxmlformats.org/wordprocessingml/2006/main" xmlns:w14="http://schemas.microsoft.com/office/word/2010/wordml" xmlns:w15="http://schemas.microsoft.com/office/word/2012/wordml" xmlns:w16cid="http://schemas.microsoft.com/office/word/2016/wordml/cid" xmlns:w16se="http://schemas.microsoft.com/office/word/2015/wordml/symex" xmlns:wpg="http://schemas.microsoft.com/office/word/2010/wordprocessingGroup" xmlns:wpi="http://schemas.microsoft.com/office/word/2010/wordprocessingInk" xmlns:wne="http://schemas.microsoft.com/office/word/2006/wordml" xmlns:wps="http://schemas.microsoft.com/office/word/2010/wordprocessingShape" mc:Ignorable="w14 w15 w16se w16cid wp14">
+  <w:abstractNum w:abstractNumId="0" w15:restartNumberingAfterBreak="0">
+    <w:nsid w:val="005747DD"/>
+    <w:multiLevelType w:val="hybridMultilevel"/>
+    <w:tmpl w:val="60948630"/>
+    <w:lvl w:ilvl="0" w:tplc="0C090001">
+      <w:start w:val="1"/>
+      <w:numFmt w:val="bullet"/>
+      <w:lvlText w:val=""/>
+      <w:lvlJc w:val="left"/>
+      <w:pPr>
+        <w:ind w:left="720" w:hanging="360"/>
+      </w:pPr>
+      <w:rPr>
+        <w:rFonts w:ascii="Symbol" w:hAnsi="Symbol" w:hint="default"/>
+      </w:rPr>
+    </w:lvl>
+    <w:lvl w:ilvl="1" w:tplc="0C090003" w:tentative="1">
+      <w:start w:val="1"/>
+      <w:numFmt w:val="bullet"/>
+      <w:lvlText w:val="o"/>
+      <w:lvlJc w:val="left"/>
+      <w:pPr>
+        <w:ind w:left="1440" w:hanging="360"/>
+      </w:pPr>
+      <w:rPr>
+        <w:rFonts w:ascii="Courier New" w:hAnsi="Courier New" w:cs="Courier New" w:hint="default"/>
+      </w:rPr>
+    </w:lvl>
+    <w:lvl w:ilvl="2" w:tplc="0C090005" w:tentative="1">
+      <w:start w:val="1"/>
+      <w:numFmt w:val="bullet"/>
+      <w:lvlText w:val=""/>
+      <w:lvlJc w:val="left"/>
+      <w:pPr>
+        <w:ind w:left="2160" w:hanging="360"/>
+      </w:pPr>
+      <w:rPr>
+        <w:rFonts w:ascii="Wingdings" w:hAnsi="Wingdings" w:hint="default"/>
+      </w:rPr>
+    </w:lvl>
+    <w:lvl w:ilvl="3" w:tplc="0C090001" w:tentative="1">
+      <w:start w:val="1"/>
+      <w:numFmt w:val="bullet"/>
+      <w:lvlText w:val=""/>
+      <w:lvlJc w:val="left"/>
+      <w:pPr>
+        <w:ind w:left="2880" w:hanging="360"/>
+      </w:pPr>
+      <w:rPr>
+        <w:rFonts w:ascii="Symbol" w:hAnsi="Symbol" w:hint="default"/>
+      </w:rPr>
+    </w:lvl>
+    <w:lvl w:ilvl="4" w:tplc="0C090003" w:tentative="1">
+      <w:start w:val="1"/>
+      <w:numFmt w:val="bullet"/>
+      <w:lvlText w:val="o"/>
+      <w:lvlJc w:val="left"/>
+      <w:pPr>
+        <w:ind w:left="3600" w:hanging="360"/>
+      </w:pPr>
+      <w:rPr>
+        <w:rFonts w:ascii="Courier New" w:hAnsi="Courier New" w:cs="Courier New" w:hint="default"/>
+      </w:rPr>
+    </w:lvl>
+    <w:lvl w:ilvl="5" w:tplc="0C090005" w:tentative="1">
+      <w:start w:val="1"/>
+      <w:numFmt w:val="bullet"/>
+      <w:lvlText w:val=""/>
+      <w:lvlJc w:val="left"/>
+      <w:pPr>
+        <w:ind w:left="4320" w:hanging="360"/>
+      </w:pPr>
+      <w:rPr>
+        <w:rFonts w:ascii="Wingdings" w:hAnsi="Wingdings" w:hint="default"/>
+      </w:rPr>
+    </w:lvl>
+    <w:lvl w:ilvl="6" w:tplc="0C090001" w:tentative="1">
+      <w:start w:val="1"/>
+      <w:numFmt w:val="bullet"/>
+      <w:lvlText w:val=""/>
+      <w:lvlJc w:val="left"/>
+      <w:pPr>
+        <w:ind w:left="5040" w:hanging="360"/>
+      </w:pPr>
+      <w:rPr>
+        <w:rFonts w:ascii="Symbol" w:hAnsi="Symbol" w:hint="default"/>
+      </w:rPr>
+    </w:lvl>
+    <w:lvl w:ilvl="7" w:tplc="0C090003" w:tentative="1">
+      <w:start w:val="1"/>
+      <w:numFmt w:val="bullet"/>
+      <w:lvlText w:val="o"/>
+      <w:lvlJc w:val="left"/>
+      <w:pPr>
+        <w:ind w:left="5760" w:hanging="360"/>
+      </w:pPr>
+      <w:rPr>
+        <w:rFonts w:ascii="Courier New" w:hAnsi="Courier New" w:cs="Courier New" w:hint="default"/>
+      </w:rPr>
+    </w:lvl>
+    <w:lvl w:ilvl="8" w:tplc="0C090005" w:tentative="1">
+      <w:start w:val="1"/>
+      <w:numFmt w:val="bullet"/>
+      <w:lvlText w:val=""/>
+      <w:lvlJc w:val="left"/>
+      <w:pPr>
+        <w:ind w:left="6480" w:hanging="360"/>
+      </w:pPr>
+      <w:rPr>
+        <w:rFonts w:ascii="Wingdings" w:hAnsi="Wingdings" w:hint="default"/>
+      </w:rPr>
+    </w:lvl>
+  </w:abstractNum>
+  <w:abstractNum w:abstractNumId="1" w15:restartNumberingAfterBreak="0">
+    <w:nsid w:val="5F8C4F9B"/>
+    <w:multiLevelType w:val="hybridMultilevel"/>
+    <w:tmpl w:val="6A141E42"/>
+    <w:lvl w:ilvl="0" w:tplc="0C090001">
+      <w:start w:val="1"/>
+      <w:numFmt w:val="bullet"/>
+      <w:lvlText w:val=""/>
+      <w:lvlJc w:val="left"/>
+      <w:pPr>
+        <w:ind w:left="720" w:hanging="360"/>
+      </w:pPr>
+      <w:rPr>
+        <w:rFonts w:ascii="Symbol" w:hAnsi="Symbol" w:hint="default"/>
+      </w:rPr>
+    </w:lvl>
+    <w:lvl w:ilvl="1" w:tplc="0C090003" w:tentative="1">
+      <w:start w:val="1"/>
+      <w:numFmt w:val="bullet"/>
+      <w:lvlText w:val="o"/>
+      <w:lvlJc w:val="left"/>
+      <w:pPr>
+        <w:ind w:left="1440" w:hanging="360"/>
+      </w:pPr>
+      <w:rPr>
+        <w:rFonts w:ascii="Courier New" w:hAnsi="Courier New" w:cs="Courier New" w:hint="default"/>
+      </w:rPr>
+    </w:lvl>
+    <w:lvl w:ilvl="2" w:tplc="0C090005" w:tentative="1">
+      <w:start w:val="1"/>
+      <w:numFmt w:val="bullet"/>
+      <w:lvlText w:val=""/>
+      <w:lvlJc w:val="left"/>
+      <w:pPr>
+        <w:ind w:left="2160" w:hanging="360"/>
+      </w:pPr>
+      <w:rPr>
+        <w:rFonts w:ascii="Wingdings" w:hAnsi="Wingdings" w:hint="default"/>
+      </w:rPr>
+    </w:lvl>
+    <w:lvl w:ilvl="3" w:tplc="0C090001" w:tentative="1">
+      <w:start w:val="1"/>
+      <w:numFmt w:val="bullet"/>
+      <w:lvlText w:val=""/>
+      <w:lvlJc w:val="left"/>
+      <w:pPr>
+        <w:ind w:left="2880" w:hanging="360"/>
+      </w:pPr>
+      <w:rPr>
+        <w:rFonts w:ascii="Symbol" w:hAnsi="Symbol" w:hint="default"/>
+      </w:rPr>
+    </w:lvl>
+    <w:lvl w:ilvl="4" w:tplc="0C090003" w:tentative="1">
+      <w:start w:val="1"/>
+      <w:numFmt w:val="bullet"/>
+      <w:lvlText w:val="o"/>
+      <w:lvlJc w:val="left"/>
+      <w:pPr>
+        <w:ind w:left="3600" w:hanging="360"/>
+      </w:pPr>
+      <w:rPr>
+        <w:rFonts w:ascii="Courier New" w:hAnsi="Courier New" w:cs="Courier New" w:hint="default"/>
+      </w:rPr>
+    </w:lvl>
+    <w:lvl w:ilvl="5" w:tplc="0C090005" w:tentative="1">
+      <w:start w:val="1"/>
+      <w:numFmt w:val="bullet"/>
+      <w:lvlText w:val=""/>
+      <w:lvlJc w:val="left"/>
+      <w:pPr>
+        <w:ind w:left="4320" w:hanging="360"/>
+      </w:pPr>
+      <w:rPr>
+        <w:rFonts w:ascii="Wingdings" w:hAnsi="Wingdings" w:hint="default"/>
+      </w:rPr>
+    </w:lvl>
+    <w:lvl w:ilvl="6" w:tplc="0C090001" w:tentative="1">
+      <w:start w:val="1"/>
+      <w:numFmt w:val="bullet"/>
+      <w:lvlText w:val=""/>
+      <w:lvlJc w:val="left"/>
+      <w:pPr>
+        <w:ind w:left="5040" w:hanging="360"/>
+      </w:pPr>
+      <w:rPr>
+        <w:rFonts w:ascii="Symbol" w:hAnsi="Symbol" w:hint="default"/>
+      </w:rPr>
+    </w:lvl>
+    <w:lvl w:ilvl="7" w:tplc="0C090003" w:tentative="1">
+      <w:start w:val="1"/>
+      <w:numFmt w:val="bullet"/>
+      <w:lvlText w:val="o"/>
+      <w:lvlJc w:val="left"/>
+      <w:pPr>
+        <w:ind w:left="5760" w:hanging="360"/>
+      </w:pPr>
+      <w:rPr>
+        <w:rFonts w:ascii="Courier New" w:hAnsi="Courier New" w:cs="Courier New" w:hint="default"/>
+      </w:rPr>
+    </w:lvl>
+    <w:lvl w:ilvl="8" w:tplc="0C090005" w:tentative="1">
+      <w:start w:val="1"/>
+      <w:numFmt w:val="bullet"/>
+      <w:lvlText w:val=""/>
+      <w:lvlJc w:val="left"/>
+      <w:pPr>
+        <w:ind w:left="6480" w:hanging="360"/>
+      </w:pPr>
+      <w:rPr>
+        <w:rFonts w:ascii="Wingdings" w:hAnsi="Wingdings" w:hint="default"/>
+      </w:rPr>
+    </w:lvl>
+  </w:abstractNum>
+  <w:abstractNum w:abstractNumId="2" w15:restartNumberingAfterBreak="0">
+    <w:nsid w:val="701A55DC"/>
+    <w:multiLevelType w:val="hybridMultilevel"/>
+    <w:tmpl w:val="3E7A22CE"/>
+    <w:lvl w:ilvl="0" w:tplc="0C090001">
+      <w:start w:val="1"/>
+      <w:numFmt w:val="bullet"/>
+      <w:lvlText w:val=""/>
+      <w:lvlJc w:val="left"/>
+      <w:pPr>
+        <w:ind w:left="720" w:hanging="360"/>
+      </w:pPr>
+      <w:rPr>
+        <w:rFonts w:ascii="Symbol" w:hAnsi="Symbol" w:hint="default"/>
+      </w:rPr>
+    </w:lvl>
+    <w:lvl w:ilvl="1" w:tplc="0C090003" w:tentative="1">
+      <w:start w:val="1"/>
+      <w:numFmt w:val="bullet"/>
+      <w:lvlText w:val="o"/>
+      <w:lvlJc w:val="left"/>
+      <w:pPr>
+        <w:ind w:left="1440" w:hanging="360"/>
+      </w:pPr>
+      <w:rPr>
+        <w:rFonts w:ascii="Courier New" w:hAnsi="Courier New" w:cs="Courier New" w:hint="default"/>
+      </w:rPr>
+    </w:lvl>
+    <w:lvl w:ilvl="2" w:tplc="0C090005" w:tentative="1">
+      <w:start w:val="1"/>
+      <w:numFmt w:val="bullet"/>
+      <w:lvlText w:val=""/>
+      <w:lvlJc w:val="left"/>
+      <w:pPr>
+        <w:ind w:left="2160" w:hanging="360"/>
+      </w:pPr>
+      <w:rPr>
+        <w:rFonts w:ascii="Wingdings" w:hAnsi="Wingdings" w:hint="default"/>
+      </w:rPr>
+    </w:lvl>
+    <w:lvl w:ilvl="3" w:tplc="0C090001" w:tentative="1">
+      <w:start w:val="1"/>
+      <w:numFmt w:val="bullet"/>
+      <w:lvlText w:val=""/>
+      <w:lvlJc w:val="left"/>
+      <w:pPr>
+        <w:ind w:left="2880" w:hanging="360"/>
+      </w:pPr>
+      <w:rPr>
+        <w:rFonts w:ascii="Symbol" w:hAnsi="Symbol" w:hint="default"/>
+      </w:rPr>
+    </w:lvl>
+    <w:lvl w:ilvl="4" w:tplc="0C090003" w:tentative="1">
+      <w:start w:val="1"/>
+      <w:numFmt w:val="bullet"/>
+      <w:lvlText w:val="o"/>
+      <w:lvlJc w:val="left"/>
+      <w:pPr>
+        <w:ind w:left="3600" w:hanging="360"/>
+      </w:pPr>
+      <w:rPr>
+        <w:rFonts w:ascii="Courier New" w:hAnsi="Courier New" w:cs="Courier New" w:hint="default"/>
+      </w:rPr>
+    </w:lvl>
+    <w:lvl w:ilvl="5" w:tplc="0C090005" w:tentative="1">
+      <w:start w:val="1"/>
+      <w:numFmt w:val="bullet"/>
+      <w:lvlText w:val=""/>
+      <w:lvlJc w:val="left"/>
+      <w:pPr>
+        <w:ind w:left="4320" w:hanging="360"/>
+      </w:pPr>
+      <w:rPr>
+        <w:rFonts w:ascii="Wingdings" w:hAnsi="Wingdings" w:hint="default"/>
+      </w:rPr>
+    </w:lvl>
+    <w:lvl w:ilvl="6" w:tplc="0C090001" w:tentative="1">
+      <w:start w:val="1"/>
+      <w:numFmt w:val="bullet"/>
+      <w:lvlText w:val=""/>
+      <w:lvlJc w:val="left"/>
+      <w:pPr>
+        <w:ind w:left="5040" w:hanging="360"/>
+      </w:pPr>
+      <w:rPr>
+        <w:rFonts w:ascii="Symbol" w:hAnsi="Symbol" w:hint="default"/>
+      </w:rPr>
+    </w:lvl>
+    <w:lvl w:ilvl="7" w:tplc="0C090003" w:tentative="1">
+      <w:start w:val="1"/>
+      <w:numFmt w:val="bullet"/>
+      <w:lvlText w:val="o"/>
+      <w:lvlJc w:val="left"/>
+      <w:pPr>
+        <w:ind w:left="5760" w:hanging="360"/>
+      </w:pPr>
+      <w:rPr>
+        <w:rFonts w:ascii="Courier New" w:hAnsi="Courier New" w:cs="Courier New" w:hint="default"/>
+      </w:rPr>
+    </w:lvl>
+    <w:lvl w:ilvl="8" w:tplc="0C090005" w:tentative="1">
+      <w:start w:val="1"/>
+      <w:numFmt w:val="bullet"/>
+      <w:lvlText w:val=""/>
+      <w:lvlJc w:val="left"/>
+      <w:pPr>
+        <w:ind w:left="6480" w:hanging="360"/>
+      </w:pPr>
+      <w:rPr>
+        <w:rFonts w:ascii="Wingdings" w:hAnsi="Wingdings" w:hint="default"/>
+      </w:rPr>
+    </w:lvl>
+  </w:abstractNum>
+  <w:num w:numId="1">
+    <w:abstractNumId w:val="0"/>
+  </w:num>
+  <w:num w:numId="2">
+    <w:abstractNumId w:val="2"/>
+  </w:num>
+  <w:num w:numId="3">
+    <w:abstractNumId w:val="1"/>
+  </w:num>
+</w:numbering>
 </file>
 
 <file path=word/styles.xml><?xml version="1.0" encoding="utf-8"?>
@@ -412,6 +955,14 @@
   <w:style w:type="paragraph" w:default="1" w:styleId="Normal">
     <w:name w:val="Normal"/>
     <w:qFormat/>
+    <w:rsid w:val="00281BC2"/>
+    <w:pPr>
+      <w:spacing w:line="256" w:lineRule="auto"/>
+    </w:pPr>
+    <w:rPr>
+      <w:rFonts w:eastAsiaTheme="minorEastAsia"/>
+      <w:lang w:eastAsia="ja-JP"/>
+    </w:rPr>
   </w:style>
   <w:style w:type="character" w:default="1" w:styleId="DefaultParagraphFont">
     <w:name w:val="Default Paragraph Font"/>
@@ -439,6 +990,17 @@
     <w:uiPriority w:val="99"/>
     <w:semiHidden/>
     <w:unhideWhenUsed/>
+  </w:style>
+  <w:style w:type="paragraph" w:styleId="ListParagraph">
+    <w:name w:val="List Paragraph"/>
+    <w:basedOn w:val="Normal"/>
+    <w:uiPriority w:val="34"/>
+    <w:qFormat/>
+    <w:rsid w:val="00281BC2"/>
+    <w:pPr>
+      <w:ind w:left="720"/>
+      <w:contextualSpacing/>
+    </w:pPr>
   </w:style>
 </w:styles>
 </file>

</xml_diff>

<commit_message>
Completed Crafting Weapons design rationale
</commit_message>
<xml_diff>
--- a/design-docs/Saauren - Design Rationale.docx
+++ b/design-docs/Saauren - Design Rationale.docx
@@ -24,15 +24,227 @@
       <w:pPr>
         <w:jc w:val="center"/>
         <w:rPr>
-          <w:lang w:val="en-US"/>
-        </w:rPr>
-      </w:pPr>
-      <w:r>
-        <w:rPr>
+          <w:b/>
+          <w:bCs/>
+          <w:lang w:val="en-US"/>
+        </w:rPr>
+      </w:pPr>
+      <w:r>
+        <w:rPr>
+          <w:b/>
+          <w:bCs/>
           <w:lang w:val="en-US"/>
         </w:rPr>
         <w:t>Implementing Crafting weapons</w:t>
       </w:r>
+    </w:p>
+    <w:p>
+      <w:pPr>
+        <w:rPr>
+          <w:lang w:val="en-US"/>
+        </w:rPr>
+      </w:pPr>
+      <w:r>
+        <w:rPr>
+          <w:lang w:val="en-US"/>
+        </w:rPr>
+        <w:t xml:space="preserve">A </w:t>
+      </w:r>
+      <w:proofErr w:type="spellStart"/>
+      <w:r>
+        <w:rPr>
+          <w:lang w:val="en-US"/>
+        </w:rPr>
+        <w:t>CraftAction</w:t>
+      </w:r>
+      <w:proofErr w:type="spellEnd"/>
+      <w:r>
+        <w:rPr>
+          <w:lang w:val="en-US"/>
+        </w:rPr>
+        <w:t xml:space="preserve"> class was created as a child class of Action in order to handle the crafting of a weapon. This way, the parent Action class will handle the user pressing a button to perform an Action, similarly to how </w:t>
+      </w:r>
+      <w:proofErr w:type="spellStart"/>
+      <w:r>
+        <w:rPr>
+          <w:lang w:val="en-US"/>
+        </w:rPr>
+        <w:t>AttackAction</w:t>
+      </w:r>
+      <w:proofErr w:type="spellEnd"/>
+      <w:r>
+        <w:rPr>
+          <w:lang w:val="en-US"/>
+        </w:rPr>
+        <w:t xml:space="preserve"> works. Since </w:t>
+      </w:r>
+      <w:proofErr w:type="spellStart"/>
+      <w:r>
+        <w:rPr>
+          <w:lang w:val="en-US"/>
+        </w:rPr>
+        <w:t>ZombieLeg</w:t>
+      </w:r>
+      <w:proofErr w:type="spellEnd"/>
+      <w:r>
+        <w:rPr>
+          <w:lang w:val="en-US"/>
+        </w:rPr>
+        <w:t xml:space="preserve"> and </w:t>
+      </w:r>
+      <w:proofErr w:type="spellStart"/>
+      <w:r>
+        <w:rPr>
+          <w:lang w:val="en-US"/>
+        </w:rPr>
+        <w:t>ZombieArms</w:t>
+      </w:r>
+      <w:proofErr w:type="spellEnd"/>
+      <w:r>
+        <w:rPr>
+          <w:lang w:val="en-US"/>
+        </w:rPr>
+        <w:t xml:space="preserve"> are both child classes of </w:t>
+      </w:r>
+      <w:proofErr w:type="spellStart"/>
+      <w:r>
+        <w:rPr>
+          <w:lang w:val="en-US"/>
+        </w:rPr>
+        <w:t>WeaponItem</w:t>
+      </w:r>
+      <w:proofErr w:type="spellEnd"/>
+      <w:r>
+        <w:rPr>
+          <w:lang w:val="en-US"/>
+        </w:rPr>
+        <w:t xml:space="preserve"> and </w:t>
+      </w:r>
+      <w:proofErr w:type="spellStart"/>
+      <w:r>
+        <w:rPr>
+          <w:lang w:val="en-US"/>
+        </w:rPr>
+        <w:t>WeaponItem</w:t>
+      </w:r>
+      <w:proofErr w:type="spellEnd"/>
+      <w:r>
+        <w:rPr>
+          <w:lang w:val="en-US"/>
+        </w:rPr>
+        <w:t xml:space="preserve"> is a child class of Item, this means that the Item class will handle the Human picking up the item using the method </w:t>
+      </w:r>
+      <w:proofErr w:type="spellStart"/>
+      <w:proofErr w:type="gramStart"/>
+      <w:r>
+        <w:rPr>
+          <w:lang w:val="en-US"/>
+        </w:rPr>
+        <w:t>getPickUpAction</w:t>
+      </w:r>
+      <w:proofErr w:type="spellEnd"/>
+      <w:r>
+        <w:rPr>
+          <w:lang w:val="en-US"/>
+        </w:rPr>
+        <w:t>(</w:t>
+      </w:r>
+      <w:proofErr w:type="gramEnd"/>
+      <w:r>
+        <w:rPr>
+          <w:lang w:val="en-US"/>
+        </w:rPr>
+        <w:t xml:space="preserve">). The </w:t>
+      </w:r>
+      <w:proofErr w:type="spellStart"/>
+      <w:r>
+        <w:rPr>
+          <w:lang w:val="en-US"/>
+        </w:rPr>
+        <w:t>CraftAction</w:t>
+      </w:r>
+      <w:proofErr w:type="spellEnd"/>
+      <w:r>
+        <w:rPr>
+          <w:lang w:val="en-US"/>
+        </w:rPr>
+        <w:t xml:space="preserve"> class constructor will take in </w:t>
+      </w:r>
+      <w:r>
+        <w:rPr>
+          <w:lang w:val="en-US"/>
+        </w:rPr>
+        <w:t>a Zombie</w:t>
+      </w:r>
+      <w:r>
+        <w:rPr>
+          <w:lang w:val="en-US"/>
+        </w:rPr>
+        <w:t xml:space="preserve"> arm or leg, and a </w:t>
+      </w:r>
+      <w:proofErr w:type="spellStart"/>
+      <w:r>
+        <w:rPr>
+          <w:lang w:val="en-US"/>
+        </w:rPr>
+        <w:t>ZombieLimbWeapon</w:t>
+      </w:r>
+      <w:proofErr w:type="spellEnd"/>
+      <w:r>
+        <w:rPr>
+          <w:lang w:val="en-US"/>
+        </w:rPr>
+        <w:t xml:space="preserve"> that the player wants to craft the limb to. The </w:t>
+      </w:r>
+      <w:proofErr w:type="spellStart"/>
+      <w:r>
+        <w:rPr>
+          <w:lang w:val="en-US"/>
+        </w:rPr>
+        <w:t>ZombieLimbWeapon</w:t>
+      </w:r>
+      <w:proofErr w:type="spellEnd"/>
+      <w:r>
+        <w:rPr>
+          <w:lang w:val="en-US"/>
+        </w:rPr>
+        <w:t xml:space="preserve"> enumeration contains the 2 possible weapons that can be crafted (mace or club). These values will tell the </w:t>
+      </w:r>
+      <w:proofErr w:type="spellStart"/>
+      <w:r>
+        <w:rPr>
+          <w:lang w:val="en-US"/>
+        </w:rPr>
+        <w:t>CraftAction</w:t>
+      </w:r>
+      <w:proofErr w:type="spellEnd"/>
+      <w:r>
+        <w:rPr>
+          <w:lang w:val="en-US"/>
+        </w:rPr>
+        <w:t xml:space="preserve"> for which type of </w:t>
+      </w:r>
+      <w:proofErr w:type="spellStart"/>
+      <w:r>
+        <w:rPr>
+          <w:lang w:val="en-US"/>
+        </w:rPr>
+        <w:t>ZombieLimbWeapon</w:t>
+      </w:r>
+      <w:proofErr w:type="spellEnd"/>
+      <w:r>
+        <w:rPr>
+          <w:lang w:val="en-US"/>
+        </w:rPr>
+        <w:t xml:space="preserve"> it is updating the damage and name of.  </w:t>
+      </w:r>
+    </w:p>
+    <w:p>
+      <w:pPr>
+        <w:rPr>
+          <w:lang w:val="en-US"/>
+        </w:rPr>
+      </w:pPr>
     </w:p>
     <w:p>
       <w:pPr>
@@ -51,6 +263,8 @@
         </w:rPr>
         <w:t>.</w:t>
       </w:r>
+      <w:bookmarkStart w:id="0" w:name="_GoBack"/>
+      <w:bookmarkEnd w:id="0"/>
     </w:p>
     <w:p>
       <w:pPr>
@@ -88,8 +302,6 @@
       <w:pPr>
         <w:jc w:val="center"/>
       </w:pPr>
-      <w:bookmarkStart w:id="0" w:name="_GoBack"/>
-      <w:bookmarkEnd w:id="0"/>
     </w:p>
     <w:p>
       <w:pPr>
@@ -99,10 +311,7 @@
         </w:rPr>
       </w:pPr>
       <w:r>
-        <w:t xml:space="preserve">Implementing </w:t>
-      </w:r>
-      <w:r>
-        <w:t>Farmers and food</w:t>
+        <w:t>Implementing Farmers and food</w:t>
       </w:r>
     </w:p>
     <w:p>
@@ -682,6 +891,7 @@
     <w:lsdException w:name="HTML Sample" w:semiHidden="1" w:unhideWhenUsed="1"/>
     <w:lsdException w:name="HTML Typewriter" w:semiHidden="1" w:unhideWhenUsed="1"/>
     <w:lsdException w:name="HTML Variable" w:semiHidden="1" w:unhideWhenUsed="1"/>
+    <w:lsdException w:name="Normal Table" w:semiHidden="1" w:unhideWhenUsed="1"/>
     <w:lsdException w:name="annotation subject" w:semiHidden="1" w:unhideWhenUsed="1"/>
     <w:lsdException w:name="No List" w:semiHidden="1" w:unhideWhenUsed="1"/>
     <w:lsdException w:name="Outline List 1" w:semiHidden="1" w:unhideWhenUsed="1"/>
@@ -727,9 +937,11 @@
     <w:lsdException w:name="Table Subtle 1" w:semiHidden="1" w:unhideWhenUsed="1"/>
     <w:lsdException w:name="Table Subtle 2" w:semiHidden="1" w:unhideWhenUsed="1"/>
     <w:lsdException w:name="Table Web 1" w:semiHidden="1" w:unhideWhenUsed="1"/>
+    <w:lsdException w:name="Table Web 2" w:semiHidden="1" w:unhideWhenUsed="1"/>
     <w:lsdException w:name="Table Web 3" w:semiHidden="1" w:unhideWhenUsed="1"/>
     <w:lsdException w:name="Balloon Text" w:semiHidden="1" w:unhideWhenUsed="1"/>
     <w:lsdException w:name="Table Grid" w:uiPriority="39"/>
+    <w:lsdException w:name="Table Theme" w:semiHidden="1" w:unhideWhenUsed="1"/>
     <w:lsdException w:name="Placeholder Text" w:semiHidden="1"/>
     <w:lsdException w:name="No Spacing" w:uiPriority="1" w:qFormat="1"/>
     <w:lsdException w:name="Light Shading" w:uiPriority="60"/>

</xml_diff>

<commit_message>
Completed Crafting Weapons and Rising from dead portion of rationale
</commit_message>
<xml_diff>
--- a/design-docs/Saauren - Design Rationale.docx
+++ b/design-docs/Saauren - Design Rationale.docx
@@ -48,119 +48,27 @@
         <w:rPr>
           <w:lang w:val="en-US"/>
         </w:rPr>
-        <w:t xml:space="preserve">A </w:t>
-      </w:r>
-      <w:proofErr w:type="spellStart"/>
-      <w:r>
-        <w:rPr>
-          <w:lang w:val="en-US"/>
-        </w:rPr>
-        <w:t>CraftAction</w:t>
-      </w:r>
-      <w:proofErr w:type="spellEnd"/>
-      <w:r>
-        <w:rPr>
-          <w:lang w:val="en-US"/>
-        </w:rPr>
-        <w:t xml:space="preserve"> class was created as a child class of Action in order to handle the crafting of a weapon. This way, the parent Action class will handle the user pressing a button to perform an Action, similarly to how </w:t>
-      </w:r>
-      <w:proofErr w:type="spellStart"/>
-      <w:r>
-        <w:rPr>
-          <w:lang w:val="en-US"/>
-        </w:rPr>
-        <w:t>AttackAction</w:t>
-      </w:r>
-      <w:proofErr w:type="spellEnd"/>
-      <w:r>
-        <w:rPr>
-          <w:lang w:val="en-US"/>
-        </w:rPr>
-        <w:t xml:space="preserve"> works. Since </w:t>
-      </w:r>
-      <w:proofErr w:type="spellStart"/>
-      <w:r>
-        <w:rPr>
-          <w:lang w:val="en-US"/>
-        </w:rPr>
-        <w:t>ZombieLeg</w:t>
-      </w:r>
-      <w:proofErr w:type="spellEnd"/>
-      <w:r>
-        <w:rPr>
-          <w:lang w:val="en-US"/>
-        </w:rPr>
-        <w:t xml:space="preserve"> and </w:t>
-      </w:r>
-      <w:proofErr w:type="spellStart"/>
-      <w:r>
-        <w:rPr>
-          <w:lang w:val="en-US"/>
-        </w:rPr>
-        <w:t>ZombieArs</w:t>
-      </w:r>
-      <w:proofErr w:type="spellEnd"/>
-      <w:r>
-        <w:rPr>
-          <w:lang w:val="en-US"/>
-        </w:rPr>
-        <w:t xml:space="preserve"> are both child classes of </w:t>
-      </w:r>
-      <w:proofErr w:type="spellStart"/>
-      <w:r>
-        <w:rPr>
-          <w:lang w:val="en-US"/>
-        </w:rPr>
-        <w:t>WeaponItem</w:t>
-      </w:r>
-      <w:proofErr w:type="spellEnd"/>
-      <w:r>
-        <w:rPr>
-          <w:lang w:val="en-US"/>
-        </w:rPr>
-        <w:t xml:space="preserve"> and </w:t>
-      </w:r>
-      <w:proofErr w:type="spellStart"/>
-      <w:r>
-        <w:rPr>
-          <w:lang w:val="en-US"/>
-        </w:rPr>
-        <w:t>WeaponItem</w:t>
-      </w:r>
-      <w:proofErr w:type="spellEnd"/>
-      <w:r>
-        <w:rPr>
-          <w:lang w:val="en-US"/>
-        </w:rPr>
-        <w:t xml:space="preserve"> is a child class of Item, this means that the Item class will handle the Human picking up the item using the method </w:t>
-      </w:r>
-      <w:proofErr w:type="spellStart"/>
+        <w:t xml:space="preserve">A CraftAction class was created as a child class of Action in order to handle the crafting of a weapon. This way, the parent Action class will handle the user pressing a button to perform an Action, similarly to how AttackAction works. Since ZombieLeg and ZombieArs are both child classes of WeaponItem and WeaponItem is a child class of Item, this means that the Item class will handle the Human picking up the item using the method </w:t>
+      </w:r>
+      <w:proofErr w:type="gramStart"/>
       <w:r>
         <w:rPr>
           <w:lang w:val="en-US"/>
         </w:rPr>
         <w:t>getPickUpAction</w:t>
       </w:r>
-      <w:proofErr w:type="spellEnd"/>
-      <w:r>
-        <w:rPr>
-          <w:lang w:val="en-US"/>
-        </w:rPr>
-        <w:t xml:space="preserve">(). The </w:t>
-      </w:r>
-      <w:proofErr w:type="spellStart"/>
-      <w:r>
-        <w:rPr>
-          <w:lang w:val="en-US"/>
-        </w:rPr>
-        <w:t>CraftAction</w:t>
-      </w:r>
-      <w:proofErr w:type="spellEnd"/>
-      <w:r>
-        <w:rPr>
-          <w:lang w:val="en-US"/>
-        </w:rPr>
-        <w:t xml:space="preserve"> class constructor will take in </w:t>
+      <w:r>
+        <w:rPr>
+          <w:lang w:val="en-US"/>
+        </w:rPr>
+        <w:t>(</w:t>
+      </w:r>
+      <w:proofErr w:type="gramEnd"/>
+      <w:r>
+        <w:rPr>
+          <w:lang w:val="en-US"/>
+        </w:rPr>
+        <w:t xml:space="preserve">). The CraftAction class constructor will take in </w:t>
       </w:r>
       <w:r>
         <w:rPr>
@@ -174,61 +82,17 @@
         </w:rPr>
         <w:t xml:space="preserve"> arm or leg, and a </w:t>
       </w:r>
-      <w:proofErr w:type="spellStart"/>
       <w:r>
         <w:rPr>
           <w:lang w:val="en-US"/>
         </w:rPr>
         <w:t>ZombieLimbWeapon</w:t>
       </w:r>
-      <w:proofErr w:type="spellEnd"/>
-      <w:r>
-        <w:rPr>
-          <w:lang w:val="en-US"/>
-        </w:rPr>
-        <w:t xml:space="preserve"> that the player wants to craft the limb to. The </w:t>
-      </w:r>
-      <w:proofErr w:type="spellStart"/>
-      <w:r>
-        <w:rPr>
-          <w:lang w:val="en-US"/>
-        </w:rPr>
-        <w:t>ZombieLimbWeapon</w:t>
-      </w:r>
-      <w:proofErr w:type="spellEnd"/>
-      <w:r>
-        <w:rPr>
-          <w:lang w:val="en-US"/>
-        </w:rPr>
-        <w:t xml:space="preserve"> enumeration contains the 2 possible weapons that can be crafted (mace or club). These values will tell the </w:t>
-      </w:r>
-      <w:proofErr w:type="spellStart"/>
-      <w:r>
-        <w:rPr>
-          <w:lang w:val="en-US"/>
-        </w:rPr>
-        <w:t>CraftAction</w:t>
-      </w:r>
-      <w:proofErr w:type="spellEnd"/>
-      <w:r>
-        <w:rPr>
-          <w:lang w:val="en-US"/>
-        </w:rPr>
-        <w:t xml:space="preserve"> for which type of </w:t>
-      </w:r>
-      <w:proofErr w:type="spellStart"/>
-      <w:r>
-        <w:rPr>
-          <w:lang w:val="en-US"/>
-        </w:rPr>
-        <w:t>ZombieLimbWeapon</w:t>
-      </w:r>
-      <w:proofErr w:type="spellEnd"/>
-      <w:r>
-        <w:rPr>
-          <w:lang w:val="en-US"/>
-        </w:rPr>
-        <w:t xml:space="preserve"> it is updating the damage and name of.  </w:t>
+      <w:r>
+        <w:rPr>
+          <w:lang w:val="en-US"/>
+        </w:rPr>
+        <w:t xml:space="preserve"> that the player wants to craft the limb to. The ZombieLimbWeapon enumeration contains the 2 possible weapons that can be crafted (mace or club). These values will tell the CraftAction for which type of ZombieLimbWeapon it is updating the damage and name of.  </w:t>
       </w:r>
     </w:p>
     <w:p>
@@ -241,14 +105,7 @@
         <w:rPr>
           <w:lang w:val="en-US"/>
         </w:rPr>
-        <w:t xml:space="preserve">It was decided to create a </w:t>
-      </w:r>
-      <w:proofErr w:type="spellStart"/>
-      <w:r>
-        <w:rPr>
-          <w:lang w:val="en-US"/>
-        </w:rPr>
-        <w:t>Zo</w:t>
+        <w:t>It was decided to create a Zo</w:t>
       </w:r>
       <w:r>
         <w:rPr>
@@ -260,106 +117,26 @@
         <w:rPr>
           <w:lang w:val="en-US"/>
         </w:rPr>
-        <w:t>bieLeg</w:t>
-      </w:r>
-      <w:proofErr w:type="spellEnd"/>
-      <w:r>
-        <w:rPr>
-          <w:lang w:val="en-US"/>
-        </w:rPr>
-        <w:t xml:space="preserve"> and </w:t>
-      </w:r>
-      <w:proofErr w:type="spellStart"/>
-      <w:r>
-        <w:rPr>
-          <w:lang w:val="en-US"/>
-        </w:rPr>
-        <w:t>ZombieArm</w:t>
-      </w:r>
-      <w:proofErr w:type="spellEnd"/>
-      <w:r>
-        <w:rPr>
-          <w:lang w:val="en-US"/>
-        </w:rPr>
-        <w:t xml:space="preserve"> that are child classes of </w:t>
-      </w:r>
-      <w:proofErr w:type="spellStart"/>
-      <w:r>
-        <w:rPr>
-          <w:lang w:val="en-US"/>
-        </w:rPr>
-        <w:t>WeaponItem</w:t>
-      </w:r>
-      <w:proofErr w:type="spellEnd"/>
-      <w:r>
-        <w:rPr>
-          <w:lang w:val="en-US"/>
-        </w:rPr>
-        <w:t xml:space="preserve">. This means that we do not have to rewrite the contents of the </w:t>
-      </w:r>
-      <w:proofErr w:type="spellStart"/>
-      <w:r>
-        <w:rPr>
-          <w:lang w:val="en-US"/>
-        </w:rPr>
-        <w:t>PickupItemAction</w:t>
-      </w:r>
-      <w:proofErr w:type="spellEnd"/>
-      <w:r>
-        <w:rPr>
-          <w:lang w:val="en-US"/>
-        </w:rPr>
-        <w:t xml:space="preserve"> class, as </w:t>
-      </w:r>
-      <w:proofErr w:type="spellStart"/>
-      <w:r>
-        <w:rPr>
-          <w:lang w:val="en-US"/>
-        </w:rPr>
-        <w:t>WeaponItem</w:t>
-      </w:r>
-      <w:proofErr w:type="spellEnd"/>
-      <w:r>
-        <w:rPr>
-          <w:lang w:val="en-US"/>
-        </w:rPr>
-        <w:t xml:space="preserve"> is a child of Item</w:t>
-      </w:r>
-      <w:r>
-        <w:rPr>
-          <w:lang w:val="en-US"/>
-        </w:rPr>
-        <w:t xml:space="preserve">, this means that zombie limbs qualify as Item objects. Hence, the </w:t>
-      </w:r>
-      <w:proofErr w:type="spellStart"/>
-      <w:r>
-        <w:rPr>
-          <w:lang w:val="en-US"/>
-        </w:rPr>
-        <w:t>PickupItemAction</w:t>
-      </w:r>
-      <w:proofErr w:type="spellEnd"/>
-      <w:r>
-        <w:rPr>
-          <w:lang w:val="en-US"/>
-        </w:rPr>
-        <w:t xml:space="preserve"> class will handle picking up a </w:t>
-      </w:r>
-      <w:proofErr w:type="spellStart"/>
+        <w:t>bieLeg and ZombieArm that are child classes of WeaponItem. This means that we do not have to rewrite the contents of the PickupItemAction class, as WeaponItem is a child of Item</w:t>
+      </w:r>
+      <w:r>
+        <w:rPr>
+          <w:lang w:val="en-US"/>
+        </w:rPr>
+        <w:t xml:space="preserve">, this means that zombie limbs qualify as Item objects. Hence, the PickupItemAction class will handle picking up a </w:t>
+      </w:r>
       <w:r>
         <w:rPr>
           <w:lang w:val="en-US"/>
         </w:rPr>
         <w:t>ZombieLeg</w:t>
       </w:r>
-      <w:proofErr w:type="spellEnd"/>
       <w:r>
         <w:rPr>
           <w:lang w:val="en-US"/>
         </w:rPr>
         <w:t xml:space="preserve"> or </w:t>
       </w:r>
-      <w:proofErr w:type="spellStart"/>
       <w:r>
         <w:rPr>
           <w:lang w:val="en-US"/>
@@ -370,14 +147,7 @@
         <w:rPr>
           <w:lang w:val="en-US"/>
         </w:rPr>
-        <w:t>Arm</w:t>
-      </w:r>
-      <w:proofErr w:type="spellEnd"/>
-      <w:r>
-        <w:rPr>
-          <w:lang w:val="en-US"/>
-        </w:rPr>
-        <w:t>.</w:t>
+        <w:t>Arm.</w:t>
       </w:r>
     </w:p>
     <w:p>
@@ -390,151 +160,177 @@
         <w:rPr>
           <w:lang w:val="en-US"/>
         </w:rPr>
-        <w:t>Also, by making a “</w:t>
-      </w:r>
-      <w:proofErr w:type="spellStart"/>
-      <w:r>
-        <w:rPr>
-          <w:lang w:val="en-US"/>
-        </w:rPr>
-        <w:t>CraftAction</w:t>
-      </w:r>
-      <w:proofErr w:type="spellEnd"/>
-      <w:r>
-        <w:rPr>
-          <w:lang w:val="en-US"/>
-        </w:rPr>
-        <w:t xml:space="preserve">” class that is a child of Action, we already have </w:t>
+        <w:t>Also</w:t>
+      </w:r>
+      <w:r>
+        <w:rPr>
+          <w:lang w:val="en-US"/>
+        </w:rPr>
+        <w:t>,</w:t>
+      </w:r>
+      <w:r>
+        <w:rPr>
+          <w:lang w:val="en-US"/>
+        </w:rPr>
+        <w:t xml:space="preserve"> by making a “CraftAction” class that is a child of Action, </w:t>
+      </w:r>
+      <w:r>
+        <w:rPr>
+          <w:lang w:val="en-US"/>
+        </w:rPr>
+        <w:t>we inherit the methods we need to create the CraftAction which means that the possibility of redundant code is reduced.</w:t>
+      </w:r>
+    </w:p>
+    <w:p>
+      <w:pPr>
+        <w:tabs>
+          <w:tab w:val="left" w:pos="5277"/>
+        </w:tabs>
+        <w:rPr>
+          <w:lang w:val="en-US"/>
+        </w:rPr>
+      </w:pPr>
+      <w:r>
+        <w:rPr>
+          <w:lang w:val="en-US"/>
+        </w:rPr>
+        <w:tab/>
+      </w:r>
+    </w:p>
+    <w:p>
+      <w:pPr>
+        <w:jc w:val="center"/>
+        <w:rPr>
+          <w:b/>
+          <w:bCs/>
+        </w:rPr>
+      </w:pPr>
+      <w:r>
+        <w:rPr>
+          <w:b/>
+          <w:bCs/>
+          <w:lang w:val="en-US"/>
+        </w:rPr>
+        <w:t xml:space="preserve">Implementing </w:t>
+      </w:r>
+      <w:r>
+        <w:rPr>
+          <w:b/>
+          <w:bCs/>
+        </w:rPr>
+        <w:t>Rising from the dead</w:t>
+      </w:r>
+    </w:p>
+    <w:p>
+      <w:r>
+        <w:t xml:space="preserve">The AttackAction class </w:t>
+      </w:r>
+      <w:r>
+        <w:t xml:space="preserve">currently </w:t>
+      </w:r>
+      <w:r>
+        <w:t xml:space="preserve">creates a </w:t>
+      </w:r>
+      <w:r>
+        <w:t>c</w:t>
+      </w:r>
+      <w:r>
+        <w:t>orpse object</w:t>
+      </w:r>
+      <w:r>
+        <w:t xml:space="preserve"> as an Item</w:t>
+      </w:r>
+      <w:r>
+        <w:t xml:space="preserve">. </w:t>
+      </w:r>
+      <w:r>
+        <w:t>We will change this so that t</w:t>
+      </w:r>
+      <w:r>
+        <w:t xml:space="preserve">he Corpse object is a child of the PortableItem class. The Corpse object inherits the method </w:t>
+      </w:r>
+      <w:proofErr w:type="gramStart"/>
+      <w:r>
+        <w:t>tick(</w:t>
+      </w:r>
+      <w:proofErr w:type="gramEnd"/>
+      <w:r>
+        <w:t xml:space="preserve">) from the Item class. The </w:t>
+      </w:r>
+      <w:proofErr w:type="gramStart"/>
+      <w:r>
+        <w:t>tick(</w:t>
+      </w:r>
+      <w:proofErr w:type="gramEnd"/>
+      <w:r>
+        <w:t>) method is run for every turn in the game so we wi</w:t>
+      </w:r>
+      <w:r>
+        <w:t>ll override this method in the child Corpse class, with a class integer variable of “turns” which is incremented each time tick() is</w:t>
+      </w:r>
+      <w:r>
+        <w:t xml:space="preserve"> </w:t>
+      </w:r>
+      <w:r>
+        <w:t>called. Now that we can track time, we can see when 5-10 turns occur</w:t>
+      </w:r>
+      <w:r>
+        <w:t xml:space="preserve">. When it does occur, AttackAction will simply remove the Corpse item using </w:t>
+      </w:r>
+      <w:proofErr w:type="gramStart"/>
+      <w:r>
+        <w:t>removeItem</w:t>
+      </w:r>
+      <w:r>
+        <w:t>(</w:t>
+      </w:r>
+      <w:proofErr w:type="gramEnd"/>
+      <w:r>
+        <w:t>)</w:t>
+      </w:r>
+      <w:r>
+        <w:t xml:space="preserve"> </w:t>
+      </w:r>
+      <w:r>
+        <w:t xml:space="preserve">from the Location class </w:t>
+      </w:r>
+      <w:r>
+        <w:t>and place</w:t>
+      </w:r>
+      <w:r>
+        <w:t xml:space="preserve"> a Human in the position of the corpse.</w:t>
+      </w:r>
+    </w:p>
+    <w:p>
+      <w:r>
+        <w:t>By making Corpse a child class of PortableItem rather than alternatively a child of Item, we reduce the need of having to pass the boolean value “true” into the constructor of Corpse, as PortableItem passes “true” into the Item constructor for us already, hence reducing repetition of code.</w:t>
+      </w:r>
+      <w:r>
+        <w:t xml:space="preserve"> Doing this also means that the Corpse item will inherit the </w:t>
+      </w:r>
+      <w:proofErr w:type="gramStart"/>
+      <w:r>
+        <w:t>tick(</w:t>
+      </w:r>
+      <w:proofErr w:type="gramEnd"/>
+      <w:r>
+        <w:t xml:space="preserve">) method that is implemented in the Item class, which corpse will override and count the amount of days that it has been a Corpse, as explained above. Therefore by making a Corpse a child of PortableItem, we also reduce the need to create a new </w:t>
+      </w:r>
+      <w:proofErr w:type="gramStart"/>
+      <w:r>
+        <w:t>tick(</w:t>
+      </w:r>
+      <w:proofErr w:type="gramEnd"/>
+      <w:r>
+        <w:t>) method and somehow ensure it is called on each turn of the game, and therefore once again repetition of code is reduced.</w:t>
       </w:r>
       <w:bookmarkStart w:id="0" w:name="_GoBack"/>
       <w:bookmarkEnd w:id="0"/>
     </w:p>
     <w:p>
       <w:pPr>
-        <w:tabs>
-          <w:tab w:val="left" w:pos="5277"/>
-        </w:tabs>
-        <w:rPr>
-          <w:lang w:val="en-US"/>
-        </w:rPr>
-      </w:pPr>
-      <w:r>
-        <w:rPr>
-          <w:lang w:val="en-US"/>
-        </w:rPr>
-        <w:tab/>
-      </w:r>
-    </w:p>
-    <w:p>
-      <w:pPr>
         <w:jc w:val="center"/>
-        <w:rPr>
-          <w:b/>
-          <w:bCs/>
-        </w:rPr>
-      </w:pPr>
-      <w:r>
-        <w:rPr>
-          <w:b/>
-          <w:bCs/>
-          <w:lang w:val="en-US"/>
-        </w:rPr>
-        <w:t xml:space="preserve">Implementing </w:t>
-      </w:r>
-      <w:r>
-        <w:rPr>
-          <w:b/>
-          <w:bCs/>
-        </w:rPr>
-        <w:t>Rising from the dead</w:t>
-      </w:r>
-    </w:p>
-    <w:p>
-      <w:pPr>
-        <w:jc w:val="center"/>
-      </w:pPr>
-      <w:r>
-        <w:t xml:space="preserve">The </w:t>
-      </w:r>
-      <w:proofErr w:type="spellStart"/>
-      <w:r>
-        <w:t>AttackAction</w:t>
-      </w:r>
-      <w:proofErr w:type="spellEnd"/>
-      <w:r>
-        <w:t xml:space="preserve"> class </w:t>
-      </w:r>
-      <w:r>
-        <w:t xml:space="preserve">currently </w:t>
-      </w:r>
-      <w:r>
-        <w:t xml:space="preserve">creates a </w:t>
-      </w:r>
-      <w:r>
-        <w:t>c</w:t>
-      </w:r>
-      <w:r>
-        <w:t>orpse object</w:t>
-      </w:r>
-      <w:r>
-        <w:t xml:space="preserve"> as an Item</w:t>
-      </w:r>
-      <w:r>
-        <w:t xml:space="preserve">. </w:t>
-      </w:r>
-      <w:r>
-        <w:t>We will change this so that t</w:t>
-      </w:r>
-      <w:r>
-        <w:t xml:space="preserve">he Corpse object is a child of the </w:t>
-      </w:r>
-      <w:proofErr w:type="spellStart"/>
-      <w:r>
-        <w:t>PortableItem</w:t>
-      </w:r>
-      <w:proofErr w:type="spellEnd"/>
-      <w:r>
-        <w:t xml:space="preserve"> class. The Corpse object inherits the method tick() from the Item class. The tick() method is run for every turn in the game so we wi</w:t>
-      </w:r>
-      <w:r>
-        <w:t>ll override this method in the child Corpse class, with a class integer variable of “turns” which is incremented each time tick() is called. Now that we can track time, we can see when 5-10 turns occur</w:t>
-      </w:r>
-      <w:r>
-        <w:t xml:space="preserve">. When it does occur, </w:t>
-      </w:r>
-      <w:proofErr w:type="spellStart"/>
-      <w:r>
-        <w:t>AttackAction</w:t>
-      </w:r>
-      <w:proofErr w:type="spellEnd"/>
-      <w:r>
-        <w:t xml:space="preserve"> will simply remove the Corpse item using </w:t>
-      </w:r>
-      <w:proofErr w:type="spellStart"/>
-      <w:r>
-        <w:t>removeItem</w:t>
-      </w:r>
-      <w:proofErr w:type="spellEnd"/>
-      <w:r>
-        <w:t>()</w:t>
-      </w:r>
-      <w:r>
-        <w:t xml:space="preserve"> </w:t>
-      </w:r>
-      <w:r>
-        <w:t xml:space="preserve">from the Location class </w:t>
-      </w:r>
-      <w:r>
-        <w:t>and place</w:t>
-      </w:r>
-      <w:r>
-        <w:t xml:space="preserve"> a Human in the position of the corpse.</w:t>
-      </w:r>
-    </w:p>
-    <w:p>
-      <w:r>
-        <w:t>By making a</w:t>
-      </w:r>
+      </w:pPr>
     </w:p>
     <w:p>
       <w:pPr>

</xml_diff>

<commit_message>
Correct errors in Human class diagram
</commit_message>
<xml_diff>
--- a/design-docs/Saauren - Design Rationale.docx
+++ b/design-docs/Saauren - Design Rationale.docx
@@ -48,8 +48,93 @@
         <w:rPr>
           <w:lang w:val="en-US"/>
         </w:rPr>
-        <w:t xml:space="preserve">A CraftAction class was created as a child class of Action in order to handle the crafting of a weapon. This way, the parent Action class will handle the user pressing a button to perform an Action, similarly to how AttackAction works. Since ZombieLeg and ZombieArs are both child classes of WeaponItem and WeaponItem is a child class of Item, this means that the Item class will handle the Human picking up the item using the method </w:t>
-      </w:r>
+        <w:t xml:space="preserve">A </w:t>
+      </w:r>
+      <w:proofErr w:type="spellStart"/>
+      <w:r>
+        <w:rPr>
+          <w:lang w:val="en-US"/>
+        </w:rPr>
+        <w:t>CraftAction</w:t>
+      </w:r>
+      <w:proofErr w:type="spellEnd"/>
+      <w:r>
+        <w:rPr>
+          <w:lang w:val="en-US"/>
+        </w:rPr>
+        <w:t xml:space="preserve"> class was created as a child class of Action in order to handle the crafting of a weapon. This way, the parent Action class will handle the user pressing a button to perform an Action, similarly to how </w:t>
+      </w:r>
+      <w:proofErr w:type="spellStart"/>
+      <w:r>
+        <w:rPr>
+          <w:lang w:val="en-US"/>
+        </w:rPr>
+        <w:t>AttackAction</w:t>
+      </w:r>
+      <w:proofErr w:type="spellEnd"/>
+      <w:r>
+        <w:rPr>
+          <w:lang w:val="en-US"/>
+        </w:rPr>
+        <w:t xml:space="preserve"> works. Since </w:t>
+      </w:r>
+      <w:proofErr w:type="spellStart"/>
+      <w:r>
+        <w:rPr>
+          <w:lang w:val="en-US"/>
+        </w:rPr>
+        <w:t>ZombieLeg</w:t>
+      </w:r>
+      <w:proofErr w:type="spellEnd"/>
+      <w:r>
+        <w:rPr>
+          <w:lang w:val="en-US"/>
+        </w:rPr>
+        <w:t xml:space="preserve"> and </w:t>
+      </w:r>
+      <w:proofErr w:type="spellStart"/>
+      <w:r>
+        <w:rPr>
+          <w:lang w:val="en-US"/>
+        </w:rPr>
+        <w:t>ZombieArs</w:t>
+      </w:r>
+      <w:proofErr w:type="spellEnd"/>
+      <w:r>
+        <w:rPr>
+          <w:lang w:val="en-US"/>
+        </w:rPr>
+        <w:t xml:space="preserve"> are both child classes of </w:t>
+      </w:r>
+      <w:proofErr w:type="spellStart"/>
+      <w:r>
+        <w:rPr>
+          <w:lang w:val="en-US"/>
+        </w:rPr>
+        <w:t>WeaponItem</w:t>
+      </w:r>
+      <w:proofErr w:type="spellEnd"/>
+      <w:r>
+        <w:rPr>
+          <w:lang w:val="en-US"/>
+        </w:rPr>
+        <w:t xml:space="preserve"> and </w:t>
+      </w:r>
+      <w:proofErr w:type="spellStart"/>
+      <w:r>
+        <w:rPr>
+          <w:lang w:val="en-US"/>
+        </w:rPr>
+        <w:t>WeaponItem</w:t>
+      </w:r>
+      <w:proofErr w:type="spellEnd"/>
+      <w:r>
+        <w:rPr>
+          <w:lang w:val="en-US"/>
+        </w:rPr>
+        <w:t xml:space="preserve"> is a child class of Item, this means that the Item class will handle the Human picking up the item using the method </w:t>
+      </w:r>
+      <w:proofErr w:type="spellStart"/>
       <w:proofErr w:type="gramStart"/>
       <w:r>
         <w:rPr>
@@ -57,6 +142,7 @@
         </w:rPr>
         <w:t>getPickUpAction</w:t>
       </w:r>
+      <w:proofErr w:type="spellEnd"/>
       <w:r>
         <w:rPr>
           <w:lang w:val="en-US"/>
@@ -68,7 +154,21 @@
         <w:rPr>
           <w:lang w:val="en-US"/>
         </w:rPr>
-        <w:t xml:space="preserve">). The CraftAction class constructor will take in </w:t>
+        <w:t xml:space="preserve">). The </w:t>
+      </w:r>
+      <w:proofErr w:type="spellStart"/>
+      <w:r>
+        <w:rPr>
+          <w:lang w:val="en-US"/>
+        </w:rPr>
+        <w:t>CraftAction</w:t>
+      </w:r>
+      <w:proofErr w:type="spellEnd"/>
+      <w:r>
+        <w:rPr>
+          <w:lang w:val="en-US"/>
+        </w:rPr>
+        <w:t xml:space="preserve"> class constructor will take in </w:t>
       </w:r>
       <w:r>
         <w:rPr>
@@ -82,17 +182,61 @@
         </w:rPr>
         <w:t xml:space="preserve"> arm or leg, and a </w:t>
       </w:r>
+      <w:proofErr w:type="spellStart"/>
       <w:r>
         <w:rPr>
           <w:lang w:val="en-US"/>
         </w:rPr>
         <w:t>ZombieLimbWeapon</w:t>
       </w:r>
-      <w:r>
-        <w:rPr>
-          <w:lang w:val="en-US"/>
-        </w:rPr>
-        <w:t xml:space="preserve"> that the player wants to craft the limb to. The ZombieLimbWeapon enumeration contains the 2 possible weapons that can be crafted (mace or club). These values will tell the CraftAction for which type of ZombieLimbWeapon it is updating the damage and name of.  </w:t>
+      <w:proofErr w:type="spellEnd"/>
+      <w:r>
+        <w:rPr>
+          <w:lang w:val="en-US"/>
+        </w:rPr>
+        <w:t xml:space="preserve"> that the player wants to craft the limb to. The </w:t>
+      </w:r>
+      <w:proofErr w:type="spellStart"/>
+      <w:r>
+        <w:rPr>
+          <w:lang w:val="en-US"/>
+        </w:rPr>
+        <w:t>ZombieLimbWeapon</w:t>
+      </w:r>
+      <w:proofErr w:type="spellEnd"/>
+      <w:r>
+        <w:rPr>
+          <w:lang w:val="en-US"/>
+        </w:rPr>
+        <w:t xml:space="preserve"> enumeration contains the 2 possible weapons that can be crafted (mace or club). These values will tell the </w:t>
+      </w:r>
+      <w:proofErr w:type="spellStart"/>
+      <w:r>
+        <w:rPr>
+          <w:lang w:val="en-US"/>
+        </w:rPr>
+        <w:t>CraftAction</w:t>
+      </w:r>
+      <w:proofErr w:type="spellEnd"/>
+      <w:r>
+        <w:rPr>
+          <w:lang w:val="en-US"/>
+        </w:rPr>
+        <w:t xml:space="preserve"> for which type of </w:t>
+      </w:r>
+      <w:proofErr w:type="spellStart"/>
+      <w:r>
+        <w:rPr>
+          <w:lang w:val="en-US"/>
+        </w:rPr>
+        <w:t>ZombieLimbWeapon</w:t>
+      </w:r>
+      <w:proofErr w:type="spellEnd"/>
+      <w:r>
+        <w:rPr>
+          <w:lang w:val="en-US"/>
+        </w:rPr>
+        <w:t xml:space="preserve"> it is updating the damage and name of.  </w:t>
       </w:r>
     </w:p>
     <w:p>
@@ -105,7 +249,14 @@
         <w:rPr>
           <w:lang w:val="en-US"/>
         </w:rPr>
-        <w:t>It was decided to create a Zo</w:t>
+        <w:t xml:space="preserve">It was decided to create a </w:t>
+      </w:r>
+      <w:proofErr w:type="spellStart"/>
+      <w:r>
+        <w:rPr>
+          <w:lang w:val="en-US"/>
+        </w:rPr>
+        <w:t>Zo</w:t>
       </w:r>
       <w:r>
         <w:rPr>
@@ -117,26 +268,106 @@
         <w:rPr>
           <w:lang w:val="en-US"/>
         </w:rPr>
-        <w:t>bieLeg and ZombieArm that are child classes of WeaponItem. This means that we do not have to rewrite the contents of the PickupItemAction class, as WeaponItem is a child of Item</w:t>
-      </w:r>
-      <w:r>
-        <w:rPr>
-          <w:lang w:val="en-US"/>
-        </w:rPr>
-        <w:t xml:space="preserve">, this means that zombie limbs qualify as Item objects. Hence, the PickupItemAction class will handle picking up a </w:t>
-      </w:r>
+        <w:t>bieLeg</w:t>
+      </w:r>
+      <w:proofErr w:type="spellEnd"/>
+      <w:r>
+        <w:rPr>
+          <w:lang w:val="en-US"/>
+        </w:rPr>
+        <w:t xml:space="preserve"> and </w:t>
+      </w:r>
+      <w:proofErr w:type="spellStart"/>
+      <w:r>
+        <w:rPr>
+          <w:lang w:val="en-US"/>
+        </w:rPr>
+        <w:t>ZombieArm</w:t>
+      </w:r>
+      <w:proofErr w:type="spellEnd"/>
+      <w:r>
+        <w:rPr>
+          <w:lang w:val="en-US"/>
+        </w:rPr>
+        <w:t xml:space="preserve"> that are child classes of </w:t>
+      </w:r>
+      <w:proofErr w:type="spellStart"/>
+      <w:r>
+        <w:rPr>
+          <w:lang w:val="en-US"/>
+        </w:rPr>
+        <w:t>WeaponItem</w:t>
+      </w:r>
+      <w:proofErr w:type="spellEnd"/>
+      <w:r>
+        <w:rPr>
+          <w:lang w:val="en-US"/>
+        </w:rPr>
+        <w:t xml:space="preserve">. This means that we do not have to rewrite the contents of the </w:t>
+      </w:r>
+      <w:proofErr w:type="spellStart"/>
+      <w:r>
+        <w:rPr>
+          <w:lang w:val="en-US"/>
+        </w:rPr>
+        <w:t>PickupItemAction</w:t>
+      </w:r>
+      <w:proofErr w:type="spellEnd"/>
+      <w:r>
+        <w:rPr>
+          <w:lang w:val="en-US"/>
+        </w:rPr>
+        <w:t xml:space="preserve"> class, as </w:t>
+      </w:r>
+      <w:proofErr w:type="spellStart"/>
+      <w:r>
+        <w:rPr>
+          <w:lang w:val="en-US"/>
+        </w:rPr>
+        <w:t>WeaponItem</w:t>
+      </w:r>
+      <w:proofErr w:type="spellEnd"/>
+      <w:r>
+        <w:rPr>
+          <w:lang w:val="en-US"/>
+        </w:rPr>
+        <w:t xml:space="preserve"> is a child of Item</w:t>
+      </w:r>
+      <w:r>
+        <w:rPr>
+          <w:lang w:val="en-US"/>
+        </w:rPr>
+        <w:t xml:space="preserve">, this means that zombie limbs qualify as Item objects. Hence, the </w:t>
+      </w:r>
+      <w:proofErr w:type="spellStart"/>
+      <w:r>
+        <w:rPr>
+          <w:lang w:val="en-US"/>
+        </w:rPr>
+        <w:t>PickupItemAction</w:t>
+      </w:r>
+      <w:proofErr w:type="spellEnd"/>
+      <w:r>
+        <w:rPr>
+          <w:lang w:val="en-US"/>
+        </w:rPr>
+        <w:t xml:space="preserve"> class will handle picking up a </w:t>
+      </w:r>
+      <w:proofErr w:type="spellStart"/>
       <w:r>
         <w:rPr>
           <w:lang w:val="en-US"/>
         </w:rPr>
         <w:t>ZombieLeg</w:t>
       </w:r>
+      <w:proofErr w:type="spellEnd"/>
       <w:r>
         <w:rPr>
           <w:lang w:val="en-US"/>
         </w:rPr>
         <w:t xml:space="preserve"> or </w:t>
       </w:r>
+      <w:proofErr w:type="spellStart"/>
       <w:r>
         <w:rPr>
           <w:lang w:val="en-US"/>
@@ -147,7 +378,14 @@
         <w:rPr>
           <w:lang w:val="en-US"/>
         </w:rPr>
-        <w:t>Arm.</w:t>
+        <w:t>Arm</w:t>
+      </w:r>
+      <w:proofErr w:type="spellEnd"/>
+      <w:r>
+        <w:rPr>
+          <w:lang w:val="en-US"/>
+        </w:rPr>
+        <w:t>.</w:t>
       </w:r>
     </w:p>
     <w:p>
@@ -172,13 +410,41 @@
         <w:rPr>
           <w:lang w:val="en-US"/>
         </w:rPr>
-        <w:t xml:space="preserve"> by making a “CraftAction” class that is a child of Action, </w:t>
-      </w:r>
-      <w:r>
-        <w:rPr>
-          <w:lang w:val="en-US"/>
-        </w:rPr>
-        <w:t>we inherit the methods we need to create the CraftAction which means that the possibility of redundant code is reduced.</w:t>
+        <w:t xml:space="preserve"> by making a “</w:t>
+      </w:r>
+      <w:proofErr w:type="spellStart"/>
+      <w:r>
+        <w:rPr>
+          <w:lang w:val="en-US"/>
+        </w:rPr>
+        <w:t>CraftAction</w:t>
+      </w:r>
+      <w:proofErr w:type="spellEnd"/>
+      <w:r>
+        <w:rPr>
+          <w:lang w:val="en-US"/>
+        </w:rPr>
+        <w:t xml:space="preserve">” class that is a child of Action, </w:t>
+      </w:r>
+      <w:r>
+        <w:rPr>
+          <w:lang w:val="en-US"/>
+        </w:rPr>
+        <w:t xml:space="preserve">we inherit the methods we need to create the </w:t>
+      </w:r>
+      <w:proofErr w:type="spellStart"/>
+      <w:r>
+        <w:rPr>
+          <w:lang w:val="en-US"/>
+        </w:rPr>
+        <w:t>CraftAction</w:t>
+      </w:r>
+      <w:proofErr w:type="spellEnd"/>
+      <w:r>
+        <w:rPr>
+          <w:lang w:val="en-US"/>
+        </w:rPr>
+        <w:t xml:space="preserve"> which means that the possibility of redundant code is reduced.</w:t>
       </w:r>
     </w:p>
     <w:p>
@@ -223,7 +489,15 @@
     </w:p>
     <w:p>
       <w:r>
-        <w:t xml:space="preserve">The AttackAction class </w:t>
+        <w:t xml:space="preserve">The </w:t>
+      </w:r>
+      <w:proofErr w:type="spellStart"/>
+      <w:r>
+        <w:t>AttackAction</w:t>
+      </w:r>
+      <w:proofErr w:type="spellEnd"/>
+      <w:r>
+        <w:t xml:space="preserve"> class </w:t>
       </w:r>
       <w:r>
         <w:t xml:space="preserve">currently </w:t>
@@ -247,7 +521,15 @@
         <w:t>We will change this so that t</w:t>
       </w:r>
       <w:r>
-        <w:t xml:space="preserve">he Corpse object is a child of the PortableItem class. The Corpse object inherits the method </w:t>
+        <w:t xml:space="preserve">he Corpse object is a child of the </w:t>
+      </w:r>
+      <w:proofErr w:type="spellStart"/>
+      <w:r>
+        <w:t>PortableItem</w:t>
+      </w:r>
+      <w:proofErr w:type="spellEnd"/>
+      <w:r>
+        <w:t xml:space="preserve"> class. The Corpse object inherits the method </w:t>
       </w:r>
       <w:proofErr w:type="gramStart"/>
       <w:r>
@@ -275,12 +557,22 @@
         <w:t>called. Now that we can track time, we can see when 5-10 turns occur</w:t>
       </w:r>
       <w:r>
-        <w:t xml:space="preserve">. When it does occur, AttackAction will simply remove the Corpse item using </w:t>
-      </w:r>
+        <w:t xml:space="preserve">. When it does occur, </w:t>
+      </w:r>
+      <w:proofErr w:type="spellStart"/>
+      <w:r>
+        <w:t>AttackAction</w:t>
+      </w:r>
+      <w:proofErr w:type="spellEnd"/>
+      <w:r>
+        <w:t xml:space="preserve"> will simply remove the Corpse item using </w:t>
+      </w:r>
+      <w:proofErr w:type="spellStart"/>
       <w:proofErr w:type="gramStart"/>
       <w:r>
         <w:t>removeItem</w:t>
       </w:r>
+      <w:proofErr w:type="spellEnd"/>
       <w:r>
         <w:t>(</w:t>
       </w:r>
@@ -303,7 +595,23 @@
     </w:p>
     <w:p>
       <w:r>
-        <w:t>By making Corpse a child class of PortableItem rather than alternatively a child of Item, we reduce the need of having to pass the boolean value “true” into the constructor of Corpse, as PortableItem passes “true” into the Item constructor for us already, hence reducing repetition of code.</w:t>
+        <w:t xml:space="preserve">By making Corpse a child class of </w:t>
+      </w:r>
+      <w:proofErr w:type="spellStart"/>
+      <w:r>
+        <w:t>PortableItem</w:t>
+      </w:r>
+      <w:proofErr w:type="spellEnd"/>
+      <w:r>
+        <w:t xml:space="preserve"> rather than alternatively a child of Item, we reduce the need of having to pass the boolean value “true” into the constructor of Corpse, as </w:t>
+      </w:r>
+      <w:proofErr w:type="spellStart"/>
+      <w:r>
+        <w:t>PortableItem</w:t>
+      </w:r>
+      <w:proofErr w:type="spellEnd"/>
+      <w:r>
+        <w:t xml:space="preserve"> passes “true” into the Item constructor for us already, hence reducing repetition of code.</w:t>
       </w:r>
       <w:r>
         <w:t xml:space="preserve"> Doing this also means that the Corpse item will inherit the </w:t>
@@ -314,7 +622,15 @@
       </w:r>
       <w:proofErr w:type="gramEnd"/>
       <w:r>
-        <w:t xml:space="preserve">) method that is implemented in the Item class, which corpse will override and count the amount of days that it has been a Corpse, as explained above. Therefore by making a Corpse a child of PortableItem, we also reduce the need to create a new </w:t>
+        <w:t xml:space="preserve">) method that is implemented in the Item class, which corpse will override and count the amount of days that it has been a Corpse, as explained above. Therefore by making a Corpse a child of </w:t>
+      </w:r>
+      <w:proofErr w:type="spellStart"/>
+      <w:r>
+        <w:t>PortableItem</w:t>
+      </w:r>
+      <w:proofErr w:type="spellEnd"/>
+      <w:r>
+        <w:t xml:space="preserve">, we also reduce the need to create a new </w:t>
       </w:r>
       <w:proofErr w:type="gramStart"/>
       <w:r>
@@ -322,10 +638,13 @@
       </w:r>
       <w:proofErr w:type="gramEnd"/>
       <w:r>
-        <w:t>) method and somehow ensure it is called on each turn of the game, and therefore once again repetition of code is reduced.</w:t>
+        <w:t>) method</w:t>
       </w:r>
       <w:bookmarkStart w:id="0" w:name="_GoBack"/>
       <w:bookmarkEnd w:id="0"/>
+      <w:r>
+        <w:t xml:space="preserve"> and somehow ensure it is called on each turn of the game, and therefore once again repetition of code is reduced.</w:t>
+      </w:r>
     </w:p>
     <w:p>
       <w:pPr>
@@ -384,6 +703,12 @@
         </w:rPr>
         <w:t>2</w:t>
       </w:r>
+      <w:r>
+        <w:rPr>
+          <w:lang w:val="en-US"/>
+        </w:rPr>
+        <w:tab/>
+      </w:r>
     </w:p>
     <w:p>
       <w:pPr>
@@ -439,7 +764,6 @@
         <w:t>5</w:t>
       </w:r>
     </w:p>
-    <w:p/>
     <w:sectPr>
       <w:pgSz w:w="11906" w:h="16838"/>
       <w:pgMar w:top="1440" w:right="1440" w:bottom="1440" w:left="1440" w:header="708" w:footer="708" w:gutter="0"/>

</xml_diff>

<commit_message>
Combined separate design rationales into one doc and unified formatting
</commit_message>
<xml_diff>
--- a/design-docs/Saauren - Design Rationale.docx
+++ b/design-docs/Saauren - Design Rationale.docx
@@ -1,6 +1,6 @@
 
 <file path=word/document.xml><?xml version="1.0" encoding="utf-8"?>
-<w:document xmlns:wpc="http://schemas.microsoft.com/office/word/2010/wordprocessingCanvas" xmlns:cx="http://schemas.microsoft.com/office/drawing/2014/chartex" xmlns:cx1="http://schemas.microsoft.com/office/drawing/2015/9/8/chartex" xmlns:cx2="http://schemas.microsoft.com/office/drawing/2015/10/21/chartex" xmlns:cx3="http://schemas.microsoft.com/office/drawing/2016/5/9/chartex" xmlns:cx4="http://schemas.microsoft.com/office/drawing/2016/5/10/chartex" xmlns:cx5="http://schemas.microsoft.com/office/drawing/2016/5/11/chartex" xmlns:cx6="http://schemas.microsoft.com/office/drawing/2016/5/12/chartex" xmlns:cx7="http://schemas.microsoft.com/office/drawing/2016/5/13/chartex" xmlns:cx8="http://schemas.microsoft.com/office/drawing/2016/5/14/chartex" xmlns:mc="http://schemas.openxmlformats.org/markup-compatibility/2006" xmlns:aink="http://schemas.microsoft.com/office/drawing/2016/ink" xmlns:am3d="http://schemas.microsoft.com/office/drawing/2017/model3d" xmlns:o="urn:schemas-microsoft-com:office:office" xmlns:r="http://schemas.openxmlformats.org/officeDocument/2006/relationships" xmlns:m="http://schemas.openxmlformats.org/officeDocument/2006/math" xmlns:v="urn:schemas-microsoft-com:vml" xmlns:wp14="http://schemas.microsoft.com/office/word/2010/wordprocessingDrawing" xmlns:wp="http://schemas.openxmlformats.org/drawingml/2006/wordprocessingDrawing" xmlns:w10="urn:schemas-microsoft-com:office:word" xmlns:w="http://schemas.openxmlformats.org/wordprocessingml/2006/main" xmlns:w14="http://schemas.microsoft.com/office/word/2010/wordml" xmlns:w15="http://schemas.microsoft.com/office/word/2012/wordml" xmlns:w16cid="http://schemas.microsoft.com/office/word/2016/wordml/cid" xmlns:w16se="http://schemas.microsoft.com/office/word/2015/wordml/symex" xmlns:wpg="http://schemas.microsoft.com/office/word/2010/wordprocessingGroup" xmlns:wpi="http://schemas.microsoft.com/office/word/2010/wordprocessingInk" xmlns:wne="http://schemas.microsoft.com/office/word/2006/wordml" xmlns:wps="http://schemas.microsoft.com/office/word/2010/wordprocessingShape" mc:Ignorable="w14 w15 w16se w16cid wp14">
+<w:document xmlns:wpc="http://schemas.microsoft.com/office/word/2010/wordprocessingCanvas" xmlns:cx="http://schemas.microsoft.com/office/drawing/2014/chartex" xmlns:cx1="http://schemas.microsoft.com/office/drawing/2015/9/8/chartex" xmlns:cx2="http://schemas.microsoft.com/office/drawing/2015/10/21/chartex" xmlns:cx3="http://schemas.microsoft.com/office/drawing/2016/5/9/chartex" xmlns:cx4="http://schemas.microsoft.com/office/drawing/2016/5/10/chartex" xmlns:cx5="http://schemas.microsoft.com/office/drawing/2016/5/11/chartex" xmlns:cx6="http://schemas.microsoft.com/office/drawing/2016/5/12/chartex" xmlns:cx7="http://schemas.microsoft.com/office/drawing/2016/5/13/chartex" xmlns:cx8="http://schemas.microsoft.com/office/drawing/2016/5/14/chartex" xmlns:mc="http://schemas.openxmlformats.org/markup-compatibility/2006" xmlns:aink="http://schemas.microsoft.com/office/drawing/2016/ink" xmlns:am3d="http://schemas.microsoft.com/office/drawing/2017/model3d" xmlns:o="urn:schemas-microsoft-com:office:office" xmlns:r="http://schemas.openxmlformats.org/officeDocument/2006/relationships" xmlns:m="http://schemas.openxmlformats.org/officeDocument/2006/math" xmlns:v="urn:schemas-microsoft-com:vml" xmlns:wp14="http://schemas.microsoft.com/office/word/2010/wordprocessingDrawing" xmlns:wp="http://schemas.openxmlformats.org/drawingml/2006/wordprocessingDrawing" xmlns:w10="urn:schemas-microsoft-com:office:word" xmlns:w="http://schemas.openxmlformats.org/wordprocessingml/2006/main" xmlns:w14="http://schemas.microsoft.com/office/word/2010/wordml" xmlns:w15="http://schemas.microsoft.com/office/word/2012/wordml" xmlns:w16cex="http://schemas.microsoft.com/office/word/2018/wordml/cex" xmlns:w16cid="http://schemas.microsoft.com/office/word/2016/wordml/cid" xmlns:w16="http://schemas.microsoft.com/office/word/2018/wordml" xmlns:w16se="http://schemas.microsoft.com/office/word/2015/wordml/symex" xmlns:wpg="http://schemas.microsoft.com/office/word/2010/wordprocessingGroup" xmlns:wpi="http://schemas.microsoft.com/office/word/2010/wordprocessingInk" xmlns:wne="http://schemas.microsoft.com/office/word/2006/wordml" xmlns:wps="http://schemas.microsoft.com/office/word/2010/wordprocessingShape" mc:Ignorable="w14 w15 w16se w16cid w16 w16cex wp14">
   <w:body>
     <w:p>
       <w:pPr>
@@ -99,7 +99,13 @@
         <w:rPr>
           <w:lang w:val="en-US"/>
         </w:rPr>
-        <w:t>ZombieArs</w:t>
+        <w:t>ZombieAr</w:t>
+      </w:r>
+      <w:r>
+        <w:rPr>
+          <w:lang w:val="en-US"/>
+        </w:rPr>
+        <w:t>m</w:t>
       </w:r>
       <w:proofErr w:type="spellEnd"/>
       <w:r>
@@ -374,13 +380,7 @@
         <w:rPr>
           <w:lang w:val="en-US"/>
         </w:rPr>
-        <w:t>Zombie</w:t>
-      </w:r>
-      <w:r>
-        <w:rPr>
-          <w:lang w:val="en-US"/>
-        </w:rPr>
-        <w:t>Arm</w:t>
+        <w:t>ZombieArm</w:t>
       </w:r>
       <w:proofErr w:type="spellEnd"/>
       <w:r>
@@ -542,15 +542,7 @@
       </w:r>
       <w:proofErr w:type="gramEnd"/>
       <w:r>
-        <w:t xml:space="preserve">) from the Item class. The </w:t>
-      </w:r>
-      <w:proofErr w:type="gramStart"/>
-      <w:r>
-        <w:t>tick(</w:t>
-      </w:r>
-      <w:proofErr w:type="gramEnd"/>
-      <w:r>
-        <w:t>) method is run for every turn in the game so we wi</w:t>
+        <w:t>) from the Item class. The tick() method is run for every turn in the game so we wi</w:t>
       </w:r>
       <w:r>
         <w:t>ll override this method in the child Corpse class, with a class integer variable of “turns” which is incremented each time tick() is</w:t>
@@ -619,15 +611,7 @@
         <w:t xml:space="preserve"> passes “true” into the Item constructor for us already, hence reducing repetition of code.</w:t>
       </w:r>
       <w:r>
-        <w:t xml:space="preserve"> Doing this also means that the Corpse item will inherit the </w:t>
-      </w:r>
-      <w:proofErr w:type="gramStart"/>
-      <w:r>
-        <w:t>tick(</w:t>
-      </w:r>
-      <w:proofErr w:type="gramEnd"/>
-      <w:r>
-        <w:t xml:space="preserve">) method that is implemented in the Item class, which corpse will override and count the amount of days that it has been a Corpse, as explained above. Therefore by making a Corpse a child of </w:t>
+        <w:t xml:space="preserve"> Doing this also means that the Corpse item will inherit the tick() method that is implemented in the Item class, which corpse will override and count the amount of days that it has been a Corpse, as explained above. Therefore by making a Corpse a child of </w:t>
       </w:r>
       <w:proofErr w:type="spellStart"/>
       <w:r>
@@ -635,15 +619,7 @@
       </w:r>
       <w:proofErr w:type="spellEnd"/>
       <w:r>
-        <w:t xml:space="preserve">, we also reduce the need to create a new </w:t>
-      </w:r>
-      <w:proofErr w:type="gramStart"/>
-      <w:r>
-        <w:t>tick(</w:t>
-      </w:r>
-      <w:proofErr w:type="gramEnd"/>
-      <w:r>
-        <w:t>) method and somehow ensure it is called on each turn of the game, and therefore once again repetition of code is reduced.</w:t>
+        <w:t>, we also reduce the need to create a new tick() method and somehow ensure it is called on each turn of the game, and therefore once again repetition of code is reduced.</w:t>
       </w:r>
     </w:p>
     <w:p>
@@ -671,13 +647,7 @@
     </w:p>
     <w:p>
       <w:r>
-        <w:t xml:space="preserve">Since the Assignment spec has asked for Farmers to </w:t>
-      </w:r>
-      <w:r>
-        <w:t>shares the same characteristics and abilities as a Human</w:t>
-      </w:r>
-      <w:r>
-        <w:t xml:space="preserve">, we make “Farmer” a child class of Human. In doing so, we prevent the need to copy and paste methods that have already been implemented for us in Human as they will all be inherited by the child class “Farmer.” In this Farmer class, the plan is to have an array of behaviours in a similar way Zombie has an array of behaviours. This array will </w:t>
+        <w:t xml:space="preserve">Since the Assignment spec has asked for Farmers to shares the same characteristics and abilities as a Human, we make “Farmer” a child class of Human. In doing so, we prevent the need to copy and paste methods that have already been implemented for us in Human as they will all be inherited by the child class “Farmer.” In this Farmer class, the plan is to have an array of behaviours in a similar way Zombie has an array of behaviours. This array will </w:t>
       </w:r>
       <w:r>
         <w:t xml:space="preserve">contain 3 behaviours: </w:t>
@@ -795,8 +765,6 @@
       <w:r>
         <w:t>.</w:t>
       </w:r>
-      <w:bookmarkStart w:id="0" w:name="_GoBack"/>
-      <w:bookmarkEnd w:id="0"/>
     </w:p>
     <w:p/>
     <w:p>
@@ -815,7 +783,7 @@
 </file>
 
 <file path=word/numbering.xml><?xml version="1.0" encoding="utf-8"?>
-<w:numbering xmlns:wpc="http://schemas.microsoft.com/office/word/2010/wordprocessingCanvas" xmlns:cx="http://schemas.microsoft.com/office/drawing/2014/chartex" xmlns:cx1="http://schemas.microsoft.com/office/drawing/2015/9/8/chartex" xmlns:cx2="http://schemas.microsoft.com/office/drawing/2015/10/21/chartex" xmlns:cx3="http://schemas.microsoft.com/office/drawing/2016/5/9/chartex" xmlns:cx4="http://schemas.microsoft.com/office/drawing/2016/5/10/chartex" xmlns:cx5="http://schemas.microsoft.com/office/drawing/2016/5/11/chartex" xmlns:cx6="http://schemas.microsoft.com/office/drawing/2016/5/12/chartex" xmlns:cx7="http://schemas.microsoft.com/office/drawing/2016/5/13/chartex" xmlns:cx8="http://schemas.microsoft.com/office/drawing/2016/5/14/chartex" xmlns:mc="http://schemas.openxmlformats.org/markup-compatibility/2006" xmlns:aink="http://schemas.microsoft.com/office/drawing/2016/ink" xmlns:am3d="http://schemas.microsoft.com/office/drawing/2017/model3d" xmlns:o="urn:schemas-microsoft-com:office:office" xmlns:r="http://schemas.openxmlformats.org/officeDocument/2006/relationships" xmlns:m="http://schemas.openxmlformats.org/officeDocument/2006/math" xmlns:v="urn:schemas-microsoft-com:vml" xmlns:wp14="http://schemas.microsoft.com/office/word/2010/wordprocessingDrawing" xmlns:wp="http://schemas.openxmlformats.org/drawingml/2006/wordprocessingDrawing" xmlns:w10="urn:schemas-microsoft-com:office:word" xmlns:w="http://schemas.openxmlformats.org/wordprocessingml/2006/main" xmlns:w14="http://schemas.microsoft.com/office/word/2010/wordml" xmlns:w15="http://schemas.microsoft.com/office/word/2012/wordml" xmlns:w16cid="http://schemas.microsoft.com/office/word/2016/wordml/cid" xmlns:w16se="http://schemas.microsoft.com/office/word/2015/wordml/symex" xmlns:wpg="http://schemas.microsoft.com/office/word/2010/wordprocessingGroup" xmlns:wpi="http://schemas.microsoft.com/office/word/2010/wordprocessingInk" xmlns:wne="http://schemas.microsoft.com/office/word/2006/wordml" xmlns:wps="http://schemas.microsoft.com/office/word/2010/wordprocessingShape" mc:Ignorable="w14 w15 w16se w16cid wp14">
+<w:numbering xmlns:wpc="http://schemas.microsoft.com/office/word/2010/wordprocessingCanvas" xmlns:cx="http://schemas.microsoft.com/office/drawing/2014/chartex" xmlns:cx1="http://schemas.microsoft.com/office/drawing/2015/9/8/chartex" xmlns:cx2="http://schemas.microsoft.com/office/drawing/2015/10/21/chartex" xmlns:cx3="http://schemas.microsoft.com/office/drawing/2016/5/9/chartex" xmlns:cx4="http://schemas.microsoft.com/office/drawing/2016/5/10/chartex" xmlns:cx5="http://schemas.microsoft.com/office/drawing/2016/5/11/chartex" xmlns:cx6="http://schemas.microsoft.com/office/drawing/2016/5/12/chartex" xmlns:cx7="http://schemas.microsoft.com/office/drawing/2016/5/13/chartex" xmlns:cx8="http://schemas.microsoft.com/office/drawing/2016/5/14/chartex" xmlns:mc="http://schemas.openxmlformats.org/markup-compatibility/2006" xmlns:aink="http://schemas.microsoft.com/office/drawing/2016/ink" xmlns:am3d="http://schemas.microsoft.com/office/drawing/2017/model3d" xmlns:o="urn:schemas-microsoft-com:office:office" xmlns:r="http://schemas.openxmlformats.org/officeDocument/2006/relationships" xmlns:m="http://schemas.openxmlformats.org/officeDocument/2006/math" xmlns:v="urn:schemas-microsoft-com:vml" xmlns:wp14="http://schemas.microsoft.com/office/word/2010/wordprocessingDrawing" xmlns:wp="http://schemas.openxmlformats.org/drawingml/2006/wordprocessingDrawing" xmlns:w10="urn:schemas-microsoft-com:office:word" xmlns:w="http://schemas.openxmlformats.org/wordprocessingml/2006/main" xmlns:w14="http://schemas.microsoft.com/office/word/2010/wordml" xmlns:w15="http://schemas.microsoft.com/office/word/2012/wordml" xmlns:w16cex="http://schemas.microsoft.com/office/word/2018/wordml/cex" xmlns:w16cid="http://schemas.microsoft.com/office/word/2016/wordml/cid" xmlns:w16="http://schemas.microsoft.com/office/word/2018/wordml" xmlns:w16se="http://schemas.microsoft.com/office/word/2015/wordml/symex" xmlns:wpg="http://schemas.microsoft.com/office/word/2010/wordprocessingGroup" xmlns:wpi="http://schemas.microsoft.com/office/word/2010/wordprocessingInk" xmlns:wne="http://schemas.microsoft.com/office/word/2006/wordml" xmlns:wps="http://schemas.microsoft.com/office/word/2010/wordprocessingShape" mc:Ignorable="w14 w15 w16se w16cid w16 w16cex wp14">
   <w:abstractNum w:abstractNumId="0" w15:restartNumberingAfterBreak="0">
     <w:nsid w:val="005747DD"/>
     <w:multiLevelType w:val="hybridMultilevel"/>
@@ -1168,7 +1136,7 @@
 </file>
 
 <file path=word/styles.xml><?xml version="1.0" encoding="utf-8"?>
-<w:styles xmlns:mc="http://schemas.openxmlformats.org/markup-compatibility/2006" xmlns:r="http://schemas.openxmlformats.org/officeDocument/2006/relationships" xmlns:w="http://schemas.openxmlformats.org/wordprocessingml/2006/main" xmlns:w14="http://schemas.microsoft.com/office/word/2010/wordml" xmlns:w15="http://schemas.microsoft.com/office/word/2012/wordml" xmlns:w16cid="http://schemas.microsoft.com/office/word/2016/wordml/cid" xmlns:w16se="http://schemas.microsoft.com/office/word/2015/wordml/symex" mc:Ignorable="w14 w15 w16se w16cid">
+<w:styles xmlns:mc="http://schemas.openxmlformats.org/markup-compatibility/2006" xmlns:r="http://schemas.openxmlformats.org/officeDocument/2006/relationships" xmlns:w="http://schemas.openxmlformats.org/wordprocessingml/2006/main" xmlns:w14="http://schemas.microsoft.com/office/word/2010/wordml" xmlns:w15="http://schemas.microsoft.com/office/word/2012/wordml" xmlns:w16cex="http://schemas.microsoft.com/office/word/2018/wordml/cex" xmlns:w16cid="http://schemas.microsoft.com/office/word/2016/wordml/cid" xmlns:w16="http://schemas.microsoft.com/office/word/2018/wordml" xmlns:w16se="http://schemas.microsoft.com/office/word/2015/wordml/symex" mc:Ignorable="w14 w15 w16se w16cid w16 w16cex">
   <w:docDefaults>
     <w:rPrDefault>
       <w:rPr>
@@ -1184,7 +1152,7 @@
       </w:pPr>
     </w:pPrDefault>
   </w:docDefaults>
-  <w:latentStyles w:defLockedState="0" w:defUIPriority="99" w:defSemiHidden="0" w:defUnhideWhenUsed="0" w:defQFormat="0" w:count="377">
+  <w:latentStyles w:defLockedState="0" w:defUIPriority="99" w:defSemiHidden="0" w:defUnhideWhenUsed="0" w:defQFormat="0" w:count="376">
     <w:lsdException w:name="Normal" w:uiPriority="0" w:qFormat="1"/>
     <w:lsdException w:name="heading 1" w:uiPriority="9" w:qFormat="1"/>
     <w:lsdException w:name="heading 2" w:semiHidden="1" w:uiPriority="9" w:unhideWhenUsed="1" w:qFormat="1"/>
@@ -1561,7 +1529,6 @@
     <w:lsdException w:name="Hashtag" w:semiHidden="1" w:unhideWhenUsed="1"/>
     <w:lsdException w:name="Unresolved Mention" w:semiHidden="1" w:unhideWhenUsed="1"/>
     <w:lsdException w:name="Smart Link" w:semiHidden="1" w:unhideWhenUsed="1"/>
-    <w:lsdException w:name="Smart Link Error" w:semiHidden="1" w:unhideWhenUsed="1"/>
   </w:latentStyles>
   <w:style w:type="paragraph" w:default="1" w:styleId="Normal">
     <w:name w:val="Normal"/>

</xml_diff>